<commit_message>
Update 21BRS1713 E1-In-lab Practice Sheet 1.docx
</commit_message>
<xml_diff>
--- a/IPS FILES/Insertion Sort/21BRS1713 E1-In-lab Practice Sheet 1.docx
+++ b/IPS FILES/Insertion Sort/21BRS1713 E1-In-lab Practice Sheet 1.docx
@@ -381,6 +381,7 @@
       </w:pPr>
       <w:r>
         <w:rPr>
+          <w:noProof/>
           <w:lang w:val="en-GB" w:eastAsia="en-IN"/>
         </w:rPr>
         <w:drawing>
@@ -437,6 +438,7 @@
           <w:rFonts w:ascii="Cambria" w:eastAsia="Times New Roman" w:hAnsi="Cambria" w:cs="Times New Roman"/>
           <w:b/>
           <w:bCs/>
+          <w:noProof/>
           <w:sz w:val="28"/>
           <w:szCs w:val="28"/>
           <w:lang w:val="en-GB" w:eastAsia="en-IN"/>
@@ -495,6 +497,7 @@
           <w:rFonts w:ascii="Cambria" w:eastAsia="Times New Roman" w:hAnsi="Cambria" w:cs="Times New Roman"/>
           <w:b/>
           <w:bCs/>
+          <w:noProof/>
           <w:sz w:val="28"/>
           <w:szCs w:val="28"/>
           <w:lang w:val="en-GB" w:eastAsia="en-IN"/>
@@ -553,6 +556,7 @@
           <w:rFonts w:ascii="Cambria" w:eastAsia="Times New Roman" w:hAnsi="Cambria" w:cs="Times New Roman"/>
           <w:b/>
           <w:bCs/>
+          <w:noProof/>
           <w:sz w:val="28"/>
           <w:szCs w:val="28"/>
           <w:lang w:val="en-GB" w:eastAsia="en-IN"/>
@@ -656,6 +660,7 @@
           <w:rFonts w:ascii="Cambria" w:eastAsia="Times New Roman" w:hAnsi="Cambria" w:cs="Times New Roman"/>
           <w:b/>
           <w:bCs/>
+          <w:noProof/>
           <w:sz w:val="28"/>
           <w:szCs w:val="28"/>
           <w:lang w:val="en-GB" w:eastAsia="en-IN"/>
@@ -765,6 +770,7 @@
           <w:rFonts w:ascii="Cambria" w:eastAsia="Times New Roman" w:hAnsi="Cambria" w:cs="Times New Roman"/>
           <w:b/>
           <w:bCs/>
+          <w:noProof/>
           <w:sz w:val="28"/>
           <w:szCs w:val="28"/>
           <w:lang w:val="en-GB" w:eastAsia="en-IN"/>
@@ -828,11 +834,85 @@
           <w:lang w:val="en-GB" w:eastAsia="en-IN"/>
         </w:rPr>
         <w:lastRenderedPageBreak/>
+        <w:t>Outputs:</w:t>
+      </w:r>
+    </w:p>
+    <w:p>
+      <w:pPr>
+        <w:spacing w:after="0" w:line="240" w:lineRule="auto"/>
+        <w:rPr>
+          <w:rFonts w:ascii="Cambria" w:eastAsia="Times New Roman" w:hAnsi="Cambria" w:cs="Times New Roman"/>
+          <w:b/>
+          <w:bCs/>
+          <w:sz w:val="28"/>
+          <w:szCs w:val="28"/>
+          <w:lang w:val="en-GB" w:eastAsia="en-IN"/>
+        </w:rPr>
+      </w:pPr>
+    </w:p>
+    <w:p>
+      <w:pPr>
+        <w:spacing w:after="0" w:line="240" w:lineRule="auto"/>
+        <w:rPr>
+          <w:rFonts w:ascii="Cambria" w:eastAsia="Times New Roman" w:hAnsi="Cambria" w:cs="Times New Roman"/>
+          <w:b/>
+          <w:bCs/>
+          <w:sz w:val="28"/>
+          <w:szCs w:val="28"/>
+          <w:lang w:val="en-GB" w:eastAsia="en-IN"/>
+        </w:rPr>
+      </w:pPr>
+      <w:r>
+        <w:rPr>
+          <w:rFonts w:ascii="Cambria" w:eastAsia="Times New Roman" w:hAnsi="Cambria" w:cs="Times New Roman"/>
+          <w:b/>
+          <w:bCs/>
+          <w:sz w:val="28"/>
+          <w:szCs w:val="28"/>
+          <w:lang w:val="en-GB" w:eastAsia="en-IN"/>
+        </w:rPr>
+        <w:t>C1[linear search]</w:t>
+      </w:r>
+    </w:p>
+    <w:p>
+      <w:pPr>
+        <w:spacing w:after="0" w:line="240" w:lineRule="auto"/>
+        <w:rPr>
+          <w:rFonts w:ascii="Cambria" w:eastAsia="Times New Roman" w:hAnsi="Cambria" w:cs="Times New Roman"/>
+          <w:b/>
+          <w:bCs/>
+          <w:sz w:val="28"/>
+          <w:szCs w:val="28"/>
+          <w:lang w:val="en-GB" w:eastAsia="en-IN"/>
+        </w:rPr>
+      </w:pPr>
+    </w:p>
+    <w:p>
+      <w:pPr>
+        <w:spacing w:after="0" w:line="240" w:lineRule="auto"/>
+        <w:rPr>
+          <w:rFonts w:ascii="Cambria" w:eastAsia="Times New Roman" w:hAnsi="Cambria" w:cs="Times New Roman"/>
+          <w:b/>
+          <w:bCs/>
+          <w:sz w:val="28"/>
+          <w:szCs w:val="28"/>
+          <w:lang w:val="en-GB" w:eastAsia="en-IN"/>
+        </w:rPr>
+      </w:pPr>
+      <w:r>
+        <w:rPr>
+          <w:rFonts w:ascii="Cambria" w:eastAsia="Times New Roman" w:hAnsi="Cambria" w:cs="Times New Roman"/>
+          <w:b/>
+          <w:bCs/>
+          <w:sz w:val="28"/>
+          <w:szCs w:val="28"/>
+          <w:lang w:val="en-GB" w:eastAsia="en-IN"/>
+        </w:rPr>
         <w:drawing>
-          <wp:inline distT="0" distB="0" distL="0" distR="0" wp14:anchorId="29CAE239" wp14:editId="67555FF9">
-            <wp:extent cx="5506218" cy="857370"/>
-            <wp:effectExtent l="0" t="0" r="0" b="0"/>
-            <wp:docPr id="4" name="Picture 4"/>
+          <wp:inline distT="0" distB="0" distL="0" distR="0" wp14:anchorId="02A678D7" wp14:editId="4776909E">
+            <wp:extent cx="5731510" cy="2276475"/>
+            <wp:effectExtent l="0" t="0" r="2540" b="9525"/>
+            <wp:docPr id="6" name="Picture 6"/>
             <wp:cNvGraphicFramePr>
               <a:graphicFrameLocks xmlns:a="http://schemas.openxmlformats.org/drawingml/2006/main" noChangeAspect="1"/>
             </wp:cNvGraphicFramePr>
@@ -852,7 +932,7 @@
                   <pic:spPr>
                     <a:xfrm>
                       <a:off x="0" y="0"/>
-                      <a:ext cx="5506218" cy="857370"/>
+                      <a:ext cx="5731510" cy="2276475"/>
                     </a:xfrm>
                     <a:prstGeom prst="rect">
                       <a:avLst/>
@@ -868,7 +948,56 @@
     <w:p>
       <w:pPr>
         <w:spacing w:after="0" w:line="240" w:lineRule="auto"/>
-        <w:jc w:val="center"/>
+        <w:rPr>
+          <w:rFonts w:ascii="Cambria" w:eastAsia="Times New Roman" w:hAnsi="Cambria" w:cs="Times New Roman"/>
+          <w:b/>
+          <w:bCs/>
+          <w:sz w:val="28"/>
+          <w:szCs w:val="28"/>
+          <w:lang w:val="en-GB" w:eastAsia="en-IN"/>
+        </w:rPr>
+      </w:pPr>
+    </w:p>
+    <w:p>
+      <w:pPr>
+        <w:spacing w:after="0" w:line="240" w:lineRule="auto"/>
+        <w:rPr>
+          <w:rFonts w:ascii="Cambria" w:eastAsia="Times New Roman" w:hAnsi="Cambria" w:cs="Times New Roman"/>
+          <w:b/>
+          <w:bCs/>
+          <w:sz w:val="28"/>
+          <w:szCs w:val="28"/>
+          <w:lang w:val="en-GB" w:eastAsia="en-IN"/>
+        </w:rPr>
+      </w:pPr>
+      <w:r>
+        <w:rPr>
+          <w:rFonts w:ascii="Cambria" w:eastAsia="Times New Roman" w:hAnsi="Cambria" w:cs="Times New Roman"/>
+          <w:b/>
+          <w:bCs/>
+          <w:sz w:val="28"/>
+          <w:szCs w:val="28"/>
+          <w:lang w:val="en-GB" w:eastAsia="en-IN"/>
+        </w:rPr>
+        <w:t>C2[binary search]</w:t>
+      </w:r>
+    </w:p>
+    <w:p>
+      <w:pPr>
+        <w:spacing w:after="0" w:line="240" w:lineRule="auto"/>
+        <w:rPr>
+          <w:rFonts w:ascii="Cambria" w:eastAsia="Times New Roman" w:hAnsi="Cambria" w:cs="Times New Roman"/>
+          <w:b/>
+          <w:bCs/>
+          <w:sz w:val="28"/>
+          <w:szCs w:val="28"/>
+          <w:lang w:val="en-GB" w:eastAsia="en-IN"/>
+        </w:rPr>
+      </w:pPr>
+    </w:p>
+    <w:p>
+      <w:pPr>
+        <w:spacing w:after="0" w:line="240" w:lineRule="auto"/>
         <w:rPr>
           <w:rFonts w:ascii="Cambria" w:eastAsia="Times New Roman" w:hAnsi="Cambria" w:cs="Times New Roman"/>
           <w:b/>
@@ -888,10 +1017,10 @@
           <w:lang w:val="en-GB" w:eastAsia="en-IN"/>
         </w:rPr>
         <w:drawing>
-          <wp:inline distT="0" distB="0" distL="0" distR="0" wp14:anchorId="3C003D55" wp14:editId="6FFC72AD">
-            <wp:extent cx="5057775" cy="1124950"/>
-            <wp:effectExtent l="0" t="0" r="0" b="0"/>
-            <wp:docPr id="5" name="Picture 5"/>
+          <wp:inline distT="0" distB="0" distL="0" distR="0" wp14:anchorId="2A96E64D" wp14:editId="7A0DEDD6">
+            <wp:extent cx="5731510" cy="2136140"/>
+            <wp:effectExtent l="0" t="0" r="2540" b="0"/>
+            <wp:docPr id="10" name="Picture 10"/>
             <wp:cNvGraphicFramePr>
               <a:graphicFrameLocks xmlns:a="http://schemas.openxmlformats.org/drawingml/2006/main" noChangeAspect="1"/>
             </wp:cNvGraphicFramePr>
@@ -911,7 +1040,7 @@
                   <pic:spPr>
                     <a:xfrm>
                       <a:off x="0" y="0"/>
-                      <a:ext cx="5102651" cy="1134931"/>
+                      <a:ext cx="5731510" cy="2136140"/>
                     </a:xfrm>
                     <a:prstGeom prst="rect">
                       <a:avLst/>
@@ -927,43 +1056,175 @@
     <w:p>
       <w:pPr>
         <w:spacing w:after="0" w:line="240" w:lineRule="auto"/>
-        <w:jc w:val="center"/>
-        <w:rPr>
-          <w:rFonts w:ascii="Cambria" w:eastAsia="Times New Roman" w:hAnsi="Cambria" w:cs="Times New Roman"/>
-          <w:b/>
-          <w:bCs/>
-          <w:sz w:val="28"/>
-          <w:szCs w:val="28"/>
-          <w:lang w:val="en-GB" w:eastAsia="en-IN"/>
-        </w:rPr>
-      </w:pPr>
-    </w:p>
-    <w:p>
-      <w:pPr>
-        <w:spacing w:after="0" w:line="240" w:lineRule="auto"/>
-        <w:rPr>
-          <w:rFonts w:ascii="Cambria" w:eastAsia="Times New Roman" w:hAnsi="Cambria" w:cs="Times New Roman"/>
-          <w:b/>
-          <w:bCs/>
-          <w:sz w:val="28"/>
-          <w:szCs w:val="28"/>
-          <w:lang w:val="en-GB" w:eastAsia="en-IN"/>
-        </w:rPr>
-      </w:pPr>
-      <w:r>
-        <w:rPr>
-          <w:rFonts w:ascii="Cambria" w:eastAsia="Times New Roman" w:hAnsi="Cambria" w:cs="Times New Roman"/>
-          <w:b/>
-          <w:bCs/>
-          <w:sz w:val="28"/>
-          <w:szCs w:val="28"/>
-          <w:lang w:val="en-GB" w:eastAsia="en-IN"/>
-        </w:rPr>
+        <w:rPr>
+          <w:rFonts w:ascii="Cambria" w:eastAsia="Times New Roman" w:hAnsi="Cambria" w:cs="Times New Roman"/>
+          <w:b/>
+          <w:bCs/>
+          <w:sz w:val="28"/>
+          <w:szCs w:val="28"/>
+          <w:lang w:val="en-GB" w:eastAsia="en-IN"/>
+        </w:rPr>
+      </w:pPr>
+    </w:p>
+    <w:p>
+      <w:pPr>
+        <w:spacing w:after="0" w:line="240" w:lineRule="auto"/>
+        <w:rPr>
+          <w:rFonts w:ascii="Cambria" w:eastAsia="Times New Roman" w:hAnsi="Cambria" w:cs="Times New Roman"/>
+          <w:sz w:val="28"/>
+          <w:szCs w:val="28"/>
+          <w:lang w:val="en-GB" w:eastAsia="en-IN"/>
+        </w:rPr>
+      </w:pPr>
+      <w:r>
+        <w:rPr>
+          <w:rFonts w:ascii="Cambria" w:eastAsia="Times New Roman" w:hAnsi="Cambria" w:cs="Times New Roman"/>
+          <w:sz w:val="28"/>
+          <w:szCs w:val="28"/>
+          <w:lang w:val="en-GB" w:eastAsia="en-IN"/>
+        </w:rPr>
+        <w:t>For the same inputs, c2 method seems to provide better results than c1 method.</w:t>
+      </w:r>
+    </w:p>
+    <w:p>
+      <w:pPr>
+        <w:spacing w:after="0" w:line="240" w:lineRule="auto"/>
+        <w:rPr>
+          <w:rFonts w:ascii="Cambria" w:eastAsia="Times New Roman" w:hAnsi="Cambria" w:cs="Times New Roman"/>
+          <w:sz w:val="28"/>
+          <w:szCs w:val="28"/>
+          <w:lang w:val="en-GB" w:eastAsia="en-IN"/>
+        </w:rPr>
+      </w:pPr>
+      <w:r>
+        <w:rPr>
+          <w:rFonts w:ascii="Cambria" w:eastAsia="Times New Roman" w:hAnsi="Cambria" w:cs="Times New Roman"/>
+          <w:sz w:val="28"/>
+          <w:szCs w:val="28"/>
+          <w:lang w:val="en-GB" w:eastAsia="en-IN"/>
+        </w:rPr>
+        <w:t>Thus, Binary search method is more efficient in terms of time complexity.</w:t>
+      </w:r>
+    </w:p>
+    <w:p>
+      <w:pPr>
+        <w:spacing w:after="0" w:line="240" w:lineRule="auto"/>
+        <w:rPr>
+          <w:rFonts w:ascii="Cambria" w:eastAsia="Times New Roman" w:hAnsi="Cambria" w:cs="Times New Roman"/>
+          <w:b/>
+          <w:bCs/>
+          <w:sz w:val="28"/>
+          <w:szCs w:val="28"/>
+          <w:lang w:val="en-GB" w:eastAsia="en-IN"/>
+        </w:rPr>
+      </w:pPr>
+    </w:p>
+    <w:p>
+      <w:pPr>
+        <w:spacing w:after="0" w:line="240" w:lineRule="auto"/>
+        <w:rPr>
+          <w:rFonts w:ascii="Cambria" w:eastAsia="Times New Roman" w:hAnsi="Cambria" w:cs="Times New Roman"/>
+          <w:b/>
+          <w:bCs/>
+          <w:sz w:val="28"/>
+          <w:szCs w:val="28"/>
+          <w:lang w:val="en-GB" w:eastAsia="en-IN"/>
+        </w:rPr>
+      </w:pPr>
+    </w:p>
+    <w:p>
+      <w:pPr>
+        <w:spacing w:after="0" w:line="240" w:lineRule="auto"/>
+        <w:rPr>
+          <w:rFonts w:ascii="Cambria" w:eastAsia="Times New Roman" w:hAnsi="Cambria" w:cs="Times New Roman"/>
+          <w:b/>
+          <w:bCs/>
+          <w:sz w:val="28"/>
+          <w:szCs w:val="28"/>
+          <w:lang w:val="en-GB" w:eastAsia="en-IN"/>
+        </w:rPr>
+      </w:pPr>
+    </w:p>
+    <w:p>
+      <w:pPr>
+        <w:spacing w:after="0" w:line="240" w:lineRule="auto"/>
+        <w:rPr>
+          <w:rFonts w:ascii="Cambria" w:eastAsia="Times New Roman" w:hAnsi="Cambria" w:cs="Times New Roman"/>
+          <w:b/>
+          <w:bCs/>
+          <w:sz w:val="28"/>
+          <w:szCs w:val="28"/>
+          <w:lang w:val="en-GB" w:eastAsia="en-IN"/>
+        </w:rPr>
+      </w:pPr>
+    </w:p>
+    <w:p>
+      <w:pPr>
+        <w:spacing w:after="0" w:line="240" w:lineRule="auto"/>
+        <w:rPr>
+          <w:rFonts w:ascii="Cambria" w:eastAsia="Times New Roman" w:hAnsi="Cambria" w:cs="Times New Roman"/>
+          <w:b/>
+          <w:bCs/>
+          <w:sz w:val="28"/>
+          <w:szCs w:val="28"/>
+          <w:lang w:val="en-GB" w:eastAsia="en-IN"/>
+        </w:rPr>
+      </w:pPr>
+    </w:p>
+    <w:p>
+      <w:pPr>
+        <w:spacing w:after="0" w:line="240" w:lineRule="auto"/>
+        <w:rPr>
+          <w:rFonts w:ascii="Cambria" w:eastAsia="Times New Roman" w:hAnsi="Cambria" w:cs="Times New Roman"/>
+          <w:b/>
+          <w:bCs/>
+          <w:sz w:val="28"/>
+          <w:szCs w:val="28"/>
+          <w:lang w:val="en-GB" w:eastAsia="en-IN"/>
+        </w:rPr>
+      </w:pPr>
+    </w:p>
+    <w:p>
+      <w:pPr>
+        <w:spacing w:after="0" w:line="240" w:lineRule="auto"/>
+        <w:rPr>
+          <w:rFonts w:ascii="Cambria" w:eastAsia="Times New Roman" w:hAnsi="Cambria" w:cs="Times New Roman"/>
+          <w:b/>
+          <w:bCs/>
+          <w:sz w:val="28"/>
+          <w:szCs w:val="28"/>
+          <w:lang w:val="en-GB" w:eastAsia="en-IN"/>
+        </w:rPr>
+      </w:pPr>
+    </w:p>
+    <w:p>
+      <w:pPr>
+        <w:spacing w:after="0" w:line="240" w:lineRule="auto"/>
+        <w:rPr>
+          <w:rFonts w:ascii="Cambria" w:eastAsia="Times New Roman" w:hAnsi="Cambria" w:cs="Times New Roman"/>
+          <w:b/>
+          <w:bCs/>
+          <w:sz w:val="28"/>
+          <w:szCs w:val="28"/>
+          <w:lang w:val="en-GB" w:eastAsia="en-IN"/>
+        </w:rPr>
+      </w:pPr>
+      <w:r>
+        <w:rPr>
+          <w:rFonts w:ascii="Cambria" w:eastAsia="Times New Roman" w:hAnsi="Cambria" w:cs="Times New Roman"/>
+          <w:b/>
+          <w:bCs/>
+          <w:noProof/>
+          <w:sz w:val="28"/>
+          <w:szCs w:val="28"/>
+          <w:lang w:val="en-GB" w:eastAsia="en-IN"/>
+        </w:rPr>
+        <w:lastRenderedPageBreak/>
         <w:drawing>
-          <wp:inline distT="0" distB="0" distL="0" distR="0" wp14:anchorId="57ED0AC1" wp14:editId="16391D75">
-            <wp:extent cx="5327115" cy="6524625"/>
-            <wp:effectExtent l="0" t="0" r="6985" b="0"/>
-            <wp:docPr id="8" name="Picture 8"/>
+          <wp:inline distT="0" distB="0" distL="0" distR="0" wp14:anchorId="29CAE239" wp14:editId="0B503E1D">
+            <wp:extent cx="5327015" cy="829466"/>
+            <wp:effectExtent l="0" t="0" r="6985" b="8890"/>
+            <wp:docPr id="4" name="Picture 4"/>
             <wp:cNvGraphicFramePr>
               <a:graphicFrameLocks xmlns:a="http://schemas.openxmlformats.org/drawingml/2006/main" noChangeAspect="1"/>
             </wp:cNvGraphicFramePr>
@@ -983,7 +1244,7 @@
                   <pic:spPr>
                     <a:xfrm>
                       <a:off x="0" y="0"/>
-                      <a:ext cx="5348601" cy="6550941"/>
+                      <a:ext cx="5363372" cy="835127"/>
                     </a:xfrm>
                     <a:prstGeom prst="rect">
                       <a:avLst/>
@@ -1014,16 +1275,16 @@
           <w:rFonts w:ascii="Cambria" w:eastAsia="Times New Roman" w:hAnsi="Cambria" w:cs="Times New Roman"/>
           <w:b/>
           <w:bCs/>
-          <w:sz w:val="28"/>
-          <w:szCs w:val="28"/>
-          <w:lang w:val="en-GB" w:eastAsia="en-IN"/>
-        </w:rPr>
-        <w:lastRenderedPageBreak/>
+          <w:noProof/>
+          <w:sz w:val="28"/>
+          <w:szCs w:val="28"/>
+          <w:lang w:val="en-GB" w:eastAsia="en-IN"/>
+        </w:rPr>
         <w:drawing>
-          <wp:inline distT="0" distB="0" distL="0" distR="0" wp14:anchorId="2A7F1030" wp14:editId="441FD79E">
-            <wp:extent cx="5359941" cy="1939290"/>
-            <wp:effectExtent l="0" t="0" r="0" b="3810"/>
-            <wp:docPr id="12" name="Picture 12"/>
+          <wp:inline distT="0" distB="0" distL="0" distR="0" wp14:anchorId="3C003D55" wp14:editId="16AF2549">
+            <wp:extent cx="4895850" cy="1088934"/>
+            <wp:effectExtent l="0" t="0" r="0" b="0"/>
+            <wp:docPr id="5" name="Picture 5"/>
             <wp:cNvGraphicFramePr>
               <a:graphicFrameLocks xmlns:a="http://schemas.openxmlformats.org/drawingml/2006/main" noChangeAspect="1"/>
             </wp:cNvGraphicFramePr>
@@ -1043,7 +1304,7 @@
                   <pic:spPr>
                     <a:xfrm>
                       <a:off x="0" y="0"/>
-                      <a:ext cx="5395390" cy="1952116"/>
+                      <a:ext cx="4955384" cy="1102176"/>
                     </a:xfrm>
                     <a:prstGeom prst="rect">
                       <a:avLst/>
@@ -1059,43 +1320,44 @@
     <w:p>
       <w:pPr>
         <w:spacing w:after="0" w:line="240" w:lineRule="auto"/>
-        <w:rPr>
-          <w:rFonts w:ascii="Cambria" w:eastAsia="Times New Roman" w:hAnsi="Cambria" w:cs="Times New Roman"/>
-          <w:b/>
-          <w:bCs/>
-          <w:sz w:val="28"/>
-          <w:szCs w:val="28"/>
-          <w:lang w:val="en-GB" w:eastAsia="en-IN"/>
-        </w:rPr>
-      </w:pPr>
-    </w:p>
-    <w:p>
-      <w:pPr>
-        <w:spacing w:after="0" w:line="240" w:lineRule="auto"/>
-        <w:jc w:val="center"/>
-        <w:rPr>
-          <w:rFonts w:ascii="Cambria" w:eastAsia="Times New Roman" w:hAnsi="Cambria" w:cs="Times New Roman"/>
-          <w:b/>
-          <w:bCs/>
-          <w:sz w:val="28"/>
-          <w:szCs w:val="28"/>
-          <w:lang w:val="en-GB" w:eastAsia="en-IN"/>
-        </w:rPr>
-      </w:pPr>
-      <w:r>
-        <w:rPr>
-          <w:rFonts w:ascii="Cambria" w:eastAsia="Times New Roman" w:hAnsi="Cambria" w:cs="Times New Roman"/>
-          <w:b/>
-          <w:bCs/>
+        <w:jc w:val="center"/>
+        <w:rPr>
+          <w:rFonts w:ascii="Cambria" w:eastAsia="Times New Roman" w:hAnsi="Cambria" w:cs="Times New Roman"/>
+          <w:b/>
+          <w:bCs/>
+          <w:sz w:val="28"/>
+          <w:szCs w:val="28"/>
+          <w:lang w:val="en-GB" w:eastAsia="en-IN"/>
+        </w:rPr>
+      </w:pPr>
+    </w:p>
+    <w:p>
+      <w:pPr>
+        <w:spacing w:after="0" w:line="240" w:lineRule="auto"/>
+        <w:rPr>
+          <w:rFonts w:ascii="Cambria" w:eastAsia="Times New Roman" w:hAnsi="Cambria" w:cs="Times New Roman"/>
+          <w:b/>
+          <w:bCs/>
+          <w:sz w:val="28"/>
+          <w:szCs w:val="28"/>
+          <w:lang w:val="en-GB" w:eastAsia="en-IN"/>
+        </w:rPr>
+      </w:pPr>
+      <w:r>
+        <w:rPr>
+          <w:rFonts w:ascii="Cambria" w:eastAsia="Times New Roman" w:hAnsi="Cambria" w:cs="Times New Roman"/>
+          <w:b/>
+          <w:bCs/>
+          <w:noProof/>
           <w:sz w:val="28"/>
           <w:szCs w:val="28"/>
           <w:lang w:val="en-GB" w:eastAsia="en-IN"/>
         </w:rPr>
         <w:drawing>
-          <wp:inline distT="0" distB="0" distL="0" distR="0" wp14:anchorId="3DAB00C6" wp14:editId="68EA932D">
-            <wp:extent cx="5731510" cy="5865495"/>
-            <wp:effectExtent l="0" t="0" r="2540" b="1905"/>
-            <wp:docPr id="13" name="Picture 13"/>
+          <wp:inline distT="0" distB="0" distL="0" distR="0" wp14:anchorId="57ED0AC1" wp14:editId="16391D75">
+            <wp:extent cx="5327115" cy="6524625"/>
+            <wp:effectExtent l="0" t="0" r="6985" b="0"/>
+            <wp:docPr id="8" name="Picture 8"/>
             <wp:cNvGraphicFramePr>
               <a:graphicFrameLocks xmlns:a="http://schemas.openxmlformats.org/drawingml/2006/main" noChangeAspect="1"/>
             </wp:cNvGraphicFramePr>
@@ -1115,7 +1377,7 @@
                   <pic:spPr>
                     <a:xfrm>
                       <a:off x="0" y="0"/>
-                      <a:ext cx="5731510" cy="5865495"/>
+                      <a:ext cx="5348601" cy="6550941"/>
                     </a:xfrm>
                     <a:prstGeom prst="rect">
                       <a:avLst/>
@@ -1141,76 +1403,22 @@
           <w:lang w:val="en-GB" w:eastAsia="en-IN"/>
         </w:rPr>
       </w:pPr>
-    </w:p>
-    <w:p>
-      <w:pPr>
-        <w:spacing w:after="0" w:line="240" w:lineRule="auto"/>
-        <w:jc w:val="center"/>
-        <w:rPr>
-          <w:rFonts w:ascii="Cambria" w:eastAsia="Times New Roman" w:hAnsi="Cambria" w:cs="Times New Roman"/>
-          <w:b/>
-          <w:bCs/>
-          <w:sz w:val="28"/>
-          <w:szCs w:val="28"/>
-          <w:lang w:val="en-GB" w:eastAsia="en-IN"/>
-        </w:rPr>
-      </w:pPr>
-    </w:p>
-    <w:p>
-      <w:pPr>
-        <w:spacing w:after="0" w:line="240" w:lineRule="auto"/>
-        <w:jc w:val="center"/>
-        <w:rPr>
-          <w:rFonts w:ascii="Cambria" w:eastAsia="Times New Roman" w:hAnsi="Cambria" w:cs="Times New Roman"/>
-          <w:b/>
-          <w:bCs/>
-          <w:sz w:val="28"/>
-          <w:szCs w:val="28"/>
-          <w:lang w:val="en-GB" w:eastAsia="en-IN"/>
-        </w:rPr>
-      </w:pPr>
-    </w:p>
-    <w:p>
-      <w:pPr>
-        <w:spacing w:after="0" w:line="240" w:lineRule="auto"/>
-        <w:jc w:val="center"/>
-        <w:rPr>
-          <w:rFonts w:ascii="Cambria" w:eastAsia="Times New Roman" w:hAnsi="Cambria" w:cs="Times New Roman"/>
-          <w:b/>
-          <w:bCs/>
-          <w:sz w:val="28"/>
-          <w:szCs w:val="28"/>
-          <w:lang w:val="en-GB" w:eastAsia="en-IN"/>
-        </w:rPr>
-      </w:pPr>
-    </w:p>
-    <w:p>
-      <w:pPr>
-        <w:spacing w:after="0" w:line="240" w:lineRule="auto"/>
-        <w:rPr>
-          <w:rFonts w:ascii="Cambria" w:eastAsia="Times New Roman" w:hAnsi="Cambria" w:cs="Times New Roman"/>
-          <w:b/>
-          <w:bCs/>
-          <w:sz w:val="28"/>
-          <w:szCs w:val="28"/>
-          <w:lang w:val="en-GB" w:eastAsia="en-IN"/>
-        </w:rPr>
-      </w:pPr>
-      <w:r>
-        <w:rPr>
-          <w:rFonts w:ascii="Cambria" w:eastAsia="Times New Roman" w:hAnsi="Cambria" w:cs="Times New Roman"/>
-          <w:b/>
-          <w:bCs/>
+      <w:r>
+        <w:rPr>
+          <w:rFonts w:ascii="Cambria" w:eastAsia="Times New Roman" w:hAnsi="Cambria" w:cs="Times New Roman"/>
+          <w:b/>
+          <w:bCs/>
+          <w:noProof/>
           <w:sz w:val="28"/>
           <w:szCs w:val="28"/>
           <w:lang w:val="en-GB" w:eastAsia="en-IN"/>
         </w:rPr>
         <w:lastRenderedPageBreak/>
         <w:drawing>
-          <wp:inline distT="0" distB="0" distL="0" distR="0" wp14:anchorId="33962756" wp14:editId="049F2F5B">
-            <wp:extent cx="4979035" cy="1454655"/>
-            <wp:effectExtent l="0" t="0" r="0" b="0"/>
-            <wp:docPr id="14" name="Picture 14"/>
+          <wp:inline distT="0" distB="0" distL="0" distR="0" wp14:anchorId="2A7F1030" wp14:editId="441FD79E">
+            <wp:extent cx="5359941" cy="1939290"/>
+            <wp:effectExtent l="0" t="0" r="0" b="3810"/>
+            <wp:docPr id="12" name="Picture 12"/>
             <wp:cNvGraphicFramePr>
               <a:graphicFrameLocks xmlns:a="http://schemas.openxmlformats.org/drawingml/2006/main" noChangeAspect="1"/>
             </wp:cNvGraphicFramePr>
@@ -1230,7 +1438,7 @@
                   <pic:spPr>
                     <a:xfrm>
                       <a:off x="0" y="0"/>
-                      <a:ext cx="4991875" cy="1458406"/>
+                      <a:ext cx="5395390" cy="1952116"/>
                     </a:xfrm>
                     <a:prstGeom prst="rect">
                       <a:avLst/>
@@ -1246,21 +1454,614 @@
     <w:p>
       <w:pPr>
         <w:spacing w:after="0" w:line="240" w:lineRule="auto"/>
-        <w:jc w:val="center"/>
-        <w:rPr>
-          <w:rFonts w:ascii="Cambria" w:eastAsia="Times New Roman" w:hAnsi="Cambria" w:cs="Times New Roman"/>
-          <w:b/>
-          <w:bCs/>
-          <w:sz w:val="28"/>
-          <w:szCs w:val="28"/>
-          <w:lang w:val="en-GB" w:eastAsia="en-IN"/>
-        </w:rPr>
-      </w:pPr>
-      <w:r>
-        <w:rPr>
-          <w:rFonts w:ascii="Cambria" w:eastAsia="Times New Roman" w:hAnsi="Cambria" w:cs="Times New Roman"/>
-          <w:b/>
-          <w:bCs/>
+        <w:rPr>
+          <w:rFonts w:ascii="Cambria" w:eastAsia="Times New Roman" w:hAnsi="Cambria" w:cs="Times New Roman"/>
+          <w:b/>
+          <w:bCs/>
+          <w:sz w:val="28"/>
+          <w:szCs w:val="28"/>
+          <w:lang w:val="en-GB" w:eastAsia="en-IN"/>
+        </w:rPr>
+      </w:pPr>
+    </w:p>
+    <w:p>
+      <w:pPr>
+        <w:spacing w:after="0" w:line="240" w:lineRule="auto"/>
+        <w:jc w:val="center"/>
+        <w:rPr>
+          <w:rFonts w:ascii="Cambria" w:eastAsia="Times New Roman" w:hAnsi="Cambria" w:cs="Times New Roman"/>
+          <w:b/>
+          <w:bCs/>
+          <w:sz w:val="28"/>
+          <w:szCs w:val="28"/>
+          <w:lang w:val="en-GB" w:eastAsia="en-IN"/>
+        </w:rPr>
+      </w:pPr>
+      <w:r>
+        <w:rPr>
+          <w:rFonts w:ascii="Cambria" w:eastAsia="Times New Roman" w:hAnsi="Cambria" w:cs="Times New Roman"/>
+          <w:b/>
+          <w:bCs/>
+          <w:noProof/>
+          <w:sz w:val="28"/>
+          <w:szCs w:val="28"/>
+          <w:lang w:val="en-GB" w:eastAsia="en-IN"/>
+        </w:rPr>
+        <w:drawing>
+          <wp:inline distT="0" distB="0" distL="0" distR="0" wp14:anchorId="3DAB00C6" wp14:editId="14593836">
+            <wp:extent cx="5668375" cy="6633714"/>
+            <wp:effectExtent l="0" t="0" r="8890" b="0"/>
+            <wp:docPr id="13" name="Picture 13"/>
+            <wp:cNvGraphicFramePr>
+              <a:graphicFrameLocks xmlns:a="http://schemas.openxmlformats.org/drawingml/2006/main" noChangeAspect="1"/>
+            </wp:cNvGraphicFramePr>
+            <a:graphic xmlns:a="http://schemas.openxmlformats.org/drawingml/2006/main">
+              <a:graphicData uri="http://schemas.openxmlformats.org/drawingml/2006/picture">
+                <pic:pic xmlns:pic="http://schemas.openxmlformats.org/drawingml/2006/picture">
+                  <pic:nvPicPr>
+                    <pic:cNvPr id="1" name=""/>
+                    <pic:cNvPicPr/>
+                  </pic:nvPicPr>
+                  <pic:blipFill rotWithShape="1">
+                    <a:blip r:embed="rId20"/>
+                    <a:srcRect r="12554"/>
+                    <a:stretch/>
+                  </pic:blipFill>
+                  <pic:spPr bwMode="auto">
+                    <a:xfrm>
+                      <a:off x="0" y="0"/>
+                      <a:ext cx="5682247" cy="6649948"/>
+                    </a:xfrm>
+                    <a:prstGeom prst="rect">
+                      <a:avLst/>
+                    </a:prstGeom>
+                    <a:ln>
+                      <a:noFill/>
+                    </a:ln>
+                    <a:extLst>
+                      <a:ext uri="{53640926-AAD7-44D8-BBD7-CCE9431645EC}">
+                        <a14:shadowObscured xmlns:a14="http://schemas.microsoft.com/office/drawing/2010/main"/>
+                      </a:ext>
+                    </a:extLst>
+                  </pic:spPr>
+                </pic:pic>
+              </a:graphicData>
+            </a:graphic>
+          </wp:inline>
+        </w:drawing>
+      </w:r>
+    </w:p>
+    <w:p>
+      <w:pPr>
+        <w:spacing w:after="0" w:line="240" w:lineRule="auto"/>
+        <w:jc w:val="center"/>
+        <w:rPr>
+          <w:rFonts w:ascii="Cambria" w:eastAsia="Times New Roman" w:hAnsi="Cambria" w:cs="Times New Roman"/>
+          <w:b/>
+          <w:bCs/>
+          <w:sz w:val="28"/>
+          <w:szCs w:val="28"/>
+          <w:lang w:val="en-GB" w:eastAsia="en-IN"/>
+        </w:rPr>
+      </w:pPr>
+      <w:r>
+        <w:rPr>
+          <w:rFonts w:ascii="Cambria" w:eastAsia="Times New Roman" w:hAnsi="Cambria" w:cs="Times New Roman"/>
+          <w:b/>
+          <w:bCs/>
+          <w:sz w:val="28"/>
+          <w:szCs w:val="28"/>
+          <w:lang w:val="en-GB" w:eastAsia="en-IN"/>
+        </w:rPr>
+        <w:lastRenderedPageBreak/>
+        <w:drawing>
+          <wp:inline distT="0" distB="0" distL="0" distR="0" wp14:anchorId="6926632F" wp14:editId="1C43707B">
+            <wp:extent cx="5731510" cy="1953895"/>
+            <wp:effectExtent l="0" t="0" r="2540" b="8255"/>
+            <wp:docPr id="15" name="Picture 15"/>
+            <wp:cNvGraphicFramePr>
+              <a:graphicFrameLocks xmlns:a="http://schemas.openxmlformats.org/drawingml/2006/main" noChangeAspect="1"/>
+            </wp:cNvGraphicFramePr>
+            <a:graphic xmlns:a="http://schemas.openxmlformats.org/drawingml/2006/main">
+              <a:graphicData uri="http://schemas.openxmlformats.org/drawingml/2006/picture">
+                <pic:pic xmlns:pic="http://schemas.openxmlformats.org/drawingml/2006/picture">
+                  <pic:nvPicPr>
+                    <pic:cNvPr id="1" name=""/>
+                    <pic:cNvPicPr/>
+                  </pic:nvPicPr>
+                  <pic:blipFill>
+                    <a:blip r:embed="rId21"/>
+                    <a:stretch>
+                      <a:fillRect/>
+                    </a:stretch>
+                  </pic:blipFill>
+                  <pic:spPr>
+                    <a:xfrm>
+                      <a:off x="0" y="0"/>
+                      <a:ext cx="5731510" cy="1953895"/>
+                    </a:xfrm>
+                    <a:prstGeom prst="rect">
+                      <a:avLst/>
+                    </a:prstGeom>
+                  </pic:spPr>
+                </pic:pic>
+              </a:graphicData>
+            </a:graphic>
+          </wp:inline>
+        </w:drawing>
+      </w:r>
+    </w:p>
+    <w:p>
+      <w:pPr>
+        <w:spacing w:after="0" w:line="240" w:lineRule="auto"/>
+        <w:jc w:val="center"/>
+        <w:rPr>
+          <w:rFonts w:ascii="Cambria" w:eastAsia="Times New Roman" w:hAnsi="Cambria" w:cs="Times New Roman"/>
+          <w:b/>
+          <w:bCs/>
+          <w:sz w:val="28"/>
+          <w:szCs w:val="28"/>
+          <w:lang w:val="en-GB" w:eastAsia="en-IN"/>
+        </w:rPr>
+      </w:pPr>
+    </w:p>
+    <w:p>
+      <w:pPr>
+        <w:spacing w:after="0" w:line="240" w:lineRule="auto"/>
+        <w:jc w:val="center"/>
+        <w:rPr>
+          <w:rFonts w:ascii="Cambria" w:eastAsia="Times New Roman" w:hAnsi="Cambria" w:cs="Times New Roman"/>
+          <w:b/>
+          <w:bCs/>
+          <w:sz w:val="28"/>
+          <w:szCs w:val="28"/>
+          <w:lang w:val="en-GB" w:eastAsia="en-IN"/>
+        </w:rPr>
+      </w:pPr>
+    </w:p>
+    <w:p>
+      <w:pPr>
+        <w:spacing w:after="0" w:line="240" w:lineRule="auto"/>
+        <w:jc w:val="center"/>
+        <w:rPr>
+          <w:rFonts w:ascii="Cambria" w:eastAsia="Times New Roman" w:hAnsi="Cambria" w:cs="Times New Roman"/>
+          <w:b/>
+          <w:bCs/>
+          <w:sz w:val="28"/>
+          <w:szCs w:val="28"/>
+          <w:lang w:val="en-GB" w:eastAsia="en-IN"/>
+        </w:rPr>
+      </w:pPr>
+    </w:p>
+    <w:p>
+      <w:pPr>
+        <w:spacing w:after="0" w:line="240" w:lineRule="auto"/>
+        <w:jc w:val="center"/>
+        <w:rPr>
+          <w:rFonts w:ascii="Cambria" w:eastAsia="Times New Roman" w:hAnsi="Cambria" w:cs="Times New Roman"/>
+          <w:b/>
+          <w:bCs/>
+          <w:sz w:val="28"/>
+          <w:szCs w:val="28"/>
+          <w:lang w:val="en-GB" w:eastAsia="en-IN"/>
+        </w:rPr>
+      </w:pPr>
+    </w:p>
+    <w:p>
+      <w:pPr>
+        <w:spacing w:after="0" w:line="240" w:lineRule="auto"/>
+        <w:jc w:val="center"/>
+        <w:rPr>
+          <w:rFonts w:ascii="Cambria" w:eastAsia="Times New Roman" w:hAnsi="Cambria" w:cs="Times New Roman"/>
+          <w:b/>
+          <w:bCs/>
+          <w:sz w:val="28"/>
+          <w:szCs w:val="28"/>
+          <w:lang w:val="en-GB" w:eastAsia="en-IN"/>
+        </w:rPr>
+      </w:pPr>
+    </w:p>
+    <w:p>
+      <w:pPr>
+        <w:spacing w:after="0" w:line="240" w:lineRule="auto"/>
+        <w:jc w:val="center"/>
+        <w:rPr>
+          <w:rFonts w:ascii="Cambria" w:eastAsia="Times New Roman" w:hAnsi="Cambria" w:cs="Times New Roman"/>
+          <w:b/>
+          <w:bCs/>
+          <w:sz w:val="28"/>
+          <w:szCs w:val="28"/>
+          <w:lang w:val="en-GB" w:eastAsia="en-IN"/>
+        </w:rPr>
+      </w:pPr>
+    </w:p>
+    <w:p>
+      <w:pPr>
+        <w:spacing w:after="0" w:line="240" w:lineRule="auto"/>
+        <w:jc w:val="center"/>
+        <w:rPr>
+          <w:rFonts w:ascii="Cambria" w:eastAsia="Times New Roman" w:hAnsi="Cambria" w:cs="Times New Roman"/>
+          <w:b/>
+          <w:bCs/>
+          <w:sz w:val="28"/>
+          <w:szCs w:val="28"/>
+          <w:lang w:val="en-GB" w:eastAsia="en-IN"/>
+        </w:rPr>
+      </w:pPr>
+    </w:p>
+    <w:p>
+      <w:pPr>
+        <w:spacing w:after="0" w:line="240" w:lineRule="auto"/>
+        <w:jc w:val="center"/>
+        <w:rPr>
+          <w:rFonts w:ascii="Cambria" w:eastAsia="Times New Roman" w:hAnsi="Cambria" w:cs="Times New Roman"/>
+          <w:b/>
+          <w:bCs/>
+          <w:sz w:val="28"/>
+          <w:szCs w:val="28"/>
+          <w:lang w:val="en-GB" w:eastAsia="en-IN"/>
+        </w:rPr>
+      </w:pPr>
+    </w:p>
+    <w:p>
+      <w:pPr>
+        <w:spacing w:after="0" w:line="240" w:lineRule="auto"/>
+        <w:jc w:val="center"/>
+        <w:rPr>
+          <w:rFonts w:ascii="Cambria" w:eastAsia="Times New Roman" w:hAnsi="Cambria" w:cs="Times New Roman"/>
+          <w:b/>
+          <w:bCs/>
+          <w:sz w:val="28"/>
+          <w:szCs w:val="28"/>
+          <w:lang w:val="en-GB" w:eastAsia="en-IN"/>
+        </w:rPr>
+      </w:pPr>
+    </w:p>
+    <w:p>
+      <w:pPr>
+        <w:spacing w:after="0" w:line="240" w:lineRule="auto"/>
+        <w:jc w:val="center"/>
+        <w:rPr>
+          <w:rFonts w:ascii="Cambria" w:eastAsia="Times New Roman" w:hAnsi="Cambria" w:cs="Times New Roman"/>
+          <w:b/>
+          <w:bCs/>
+          <w:sz w:val="28"/>
+          <w:szCs w:val="28"/>
+          <w:lang w:val="en-GB" w:eastAsia="en-IN"/>
+        </w:rPr>
+      </w:pPr>
+    </w:p>
+    <w:p>
+      <w:pPr>
+        <w:spacing w:after="0" w:line="240" w:lineRule="auto"/>
+        <w:jc w:val="center"/>
+        <w:rPr>
+          <w:rFonts w:ascii="Cambria" w:eastAsia="Times New Roman" w:hAnsi="Cambria" w:cs="Times New Roman"/>
+          <w:b/>
+          <w:bCs/>
+          <w:sz w:val="28"/>
+          <w:szCs w:val="28"/>
+          <w:lang w:val="en-GB" w:eastAsia="en-IN"/>
+        </w:rPr>
+      </w:pPr>
+    </w:p>
+    <w:p>
+      <w:pPr>
+        <w:spacing w:after="0" w:line="240" w:lineRule="auto"/>
+        <w:jc w:val="center"/>
+        <w:rPr>
+          <w:rFonts w:ascii="Cambria" w:eastAsia="Times New Roman" w:hAnsi="Cambria" w:cs="Times New Roman"/>
+          <w:b/>
+          <w:bCs/>
+          <w:sz w:val="28"/>
+          <w:szCs w:val="28"/>
+          <w:lang w:val="en-GB" w:eastAsia="en-IN"/>
+        </w:rPr>
+      </w:pPr>
+    </w:p>
+    <w:p>
+      <w:pPr>
+        <w:spacing w:after="0" w:line="240" w:lineRule="auto"/>
+        <w:jc w:val="center"/>
+        <w:rPr>
+          <w:rFonts w:ascii="Cambria" w:eastAsia="Times New Roman" w:hAnsi="Cambria" w:cs="Times New Roman"/>
+          <w:b/>
+          <w:bCs/>
+          <w:sz w:val="28"/>
+          <w:szCs w:val="28"/>
+          <w:lang w:val="en-GB" w:eastAsia="en-IN"/>
+        </w:rPr>
+      </w:pPr>
+    </w:p>
+    <w:p>
+      <w:pPr>
+        <w:spacing w:after="0" w:line="240" w:lineRule="auto"/>
+        <w:jc w:val="center"/>
+        <w:rPr>
+          <w:rFonts w:ascii="Cambria" w:eastAsia="Times New Roman" w:hAnsi="Cambria" w:cs="Times New Roman"/>
+          <w:b/>
+          <w:bCs/>
+          <w:sz w:val="28"/>
+          <w:szCs w:val="28"/>
+          <w:lang w:val="en-GB" w:eastAsia="en-IN"/>
+        </w:rPr>
+      </w:pPr>
+    </w:p>
+    <w:p>
+      <w:pPr>
+        <w:spacing w:after="0" w:line="240" w:lineRule="auto"/>
+        <w:jc w:val="center"/>
+        <w:rPr>
+          <w:rFonts w:ascii="Cambria" w:eastAsia="Times New Roman" w:hAnsi="Cambria" w:cs="Times New Roman"/>
+          <w:b/>
+          <w:bCs/>
+          <w:sz w:val="28"/>
+          <w:szCs w:val="28"/>
+          <w:lang w:val="en-GB" w:eastAsia="en-IN"/>
+        </w:rPr>
+      </w:pPr>
+    </w:p>
+    <w:p>
+      <w:pPr>
+        <w:spacing w:after="0" w:line="240" w:lineRule="auto"/>
+        <w:jc w:val="center"/>
+        <w:rPr>
+          <w:rFonts w:ascii="Cambria" w:eastAsia="Times New Roman" w:hAnsi="Cambria" w:cs="Times New Roman"/>
+          <w:b/>
+          <w:bCs/>
+          <w:sz w:val="28"/>
+          <w:szCs w:val="28"/>
+          <w:lang w:val="en-GB" w:eastAsia="en-IN"/>
+        </w:rPr>
+      </w:pPr>
+    </w:p>
+    <w:p>
+      <w:pPr>
+        <w:spacing w:after="0" w:line="240" w:lineRule="auto"/>
+        <w:jc w:val="center"/>
+        <w:rPr>
+          <w:rFonts w:ascii="Cambria" w:eastAsia="Times New Roman" w:hAnsi="Cambria" w:cs="Times New Roman"/>
+          <w:b/>
+          <w:bCs/>
+          <w:sz w:val="28"/>
+          <w:szCs w:val="28"/>
+          <w:lang w:val="en-GB" w:eastAsia="en-IN"/>
+        </w:rPr>
+      </w:pPr>
+    </w:p>
+    <w:p>
+      <w:pPr>
+        <w:spacing w:after="0" w:line="240" w:lineRule="auto"/>
+        <w:jc w:val="center"/>
+        <w:rPr>
+          <w:rFonts w:ascii="Cambria" w:eastAsia="Times New Roman" w:hAnsi="Cambria" w:cs="Times New Roman"/>
+          <w:b/>
+          <w:bCs/>
+          <w:sz w:val="28"/>
+          <w:szCs w:val="28"/>
+          <w:lang w:val="en-GB" w:eastAsia="en-IN"/>
+        </w:rPr>
+      </w:pPr>
+    </w:p>
+    <w:p>
+      <w:pPr>
+        <w:spacing w:after="0" w:line="240" w:lineRule="auto"/>
+        <w:jc w:val="center"/>
+        <w:rPr>
+          <w:rFonts w:ascii="Cambria" w:eastAsia="Times New Roman" w:hAnsi="Cambria" w:cs="Times New Roman"/>
+          <w:b/>
+          <w:bCs/>
+          <w:sz w:val="28"/>
+          <w:szCs w:val="28"/>
+          <w:lang w:val="en-GB" w:eastAsia="en-IN"/>
+        </w:rPr>
+      </w:pPr>
+    </w:p>
+    <w:p>
+      <w:pPr>
+        <w:spacing w:after="0" w:line="240" w:lineRule="auto"/>
+        <w:jc w:val="center"/>
+        <w:rPr>
+          <w:rFonts w:ascii="Cambria" w:eastAsia="Times New Roman" w:hAnsi="Cambria" w:cs="Times New Roman"/>
+          <w:b/>
+          <w:bCs/>
+          <w:sz w:val="28"/>
+          <w:szCs w:val="28"/>
+          <w:lang w:val="en-GB" w:eastAsia="en-IN"/>
+        </w:rPr>
+      </w:pPr>
+    </w:p>
+    <w:p>
+      <w:pPr>
+        <w:spacing w:after="0" w:line="240" w:lineRule="auto"/>
+        <w:jc w:val="center"/>
+        <w:rPr>
+          <w:rFonts w:ascii="Cambria" w:eastAsia="Times New Roman" w:hAnsi="Cambria" w:cs="Times New Roman"/>
+          <w:b/>
+          <w:bCs/>
+          <w:sz w:val="28"/>
+          <w:szCs w:val="28"/>
+          <w:lang w:val="en-GB" w:eastAsia="en-IN"/>
+        </w:rPr>
+      </w:pPr>
+    </w:p>
+    <w:p>
+      <w:pPr>
+        <w:spacing w:after="0" w:line="240" w:lineRule="auto"/>
+        <w:jc w:val="center"/>
+        <w:rPr>
+          <w:rFonts w:ascii="Cambria" w:eastAsia="Times New Roman" w:hAnsi="Cambria" w:cs="Times New Roman"/>
+          <w:b/>
+          <w:bCs/>
+          <w:sz w:val="28"/>
+          <w:szCs w:val="28"/>
+          <w:lang w:val="en-GB" w:eastAsia="en-IN"/>
+        </w:rPr>
+      </w:pPr>
+    </w:p>
+    <w:p>
+      <w:pPr>
+        <w:spacing w:after="0" w:line="240" w:lineRule="auto"/>
+        <w:jc w:val="center"/>
+        <w:rPr>
+          <w:rFonts w:ascii="Cambria" w:eastAsia="Times New Roman" w:hAnsi="Cambria" w:cs="Times New Roman"/>
+          <w:b/>
+          <w:bCs/>
+          <w:sz w:val="28"/>
+          <w:szCs w:val="28"/>
+          <w:lang w:val="en-GB" w:eastAsia="en-IN"/>
+        </w:rPr>
+      </w:pPr>
+    </w:p>
+    <w:p>
+      <w:pPr>
+        <w:spacing w:after="0" w:line="240" w:lineRule="auto"/>
+        <w:jc w:val="center"/>
+        <w:rPr>
+          <w:rFonts w:ascii="Cambria" w:eastAsia="Times New Roman" w:hAnsi="Cambria" w:cs="Times New Roman"/>
+          <w:b/>
+          <w:bCs/>
+          <w:sz w:val="28"/>
+          <w:szCs w:val="28"/>
+          <w:lang w:val="en-GB" w:eastAsia="en-IN"/>
+        </w:rPr>
+      </w:pPr>
+    </w:p>
+    <w:p>
+      <w:pPr>
+        <w:spacing w:after="0" w:line="240" w:lineRule="auto"/>
+        <w:jc w:val="center"/>
+        <w:rPr>
+          <w:rFonts w:ascii="Cambria" w:eastAsia="Times New Roman" w:hAnsi="Cambria" w:cs="Times New Roman"/>
+          <w:b/>
+          <w:bCs/>
+          <w:sz w:val="28"/>
+          <w:szCs w:val="28"/>
+          <w:lang w:val="en-GB" w:eastAsia="en-IN"/>
+        </w:rPr>
+      </w:pPr>
+    </w:p>
+    <w:p>
+      <w:pPr>
+        <w:spacing w:after="0" w:line="240" w:lineRule="auto"/>
+        <w:jc w:val="center"/>
+        <w:rPr>
+          <w:rFonts w:ascii="Cambria" w:eastAsia="Times New Roman" w:hAnsi="Cambria" w:cs="Times New Roman"/>
+          <w:b/>
+          <w:bCs/>
+          <w:sz w:val="28"/>
+          <w:szCs w:val="28"/>
+          <w:lang w:val="en-GB" w:eastAsia="en-IN"/>
+        </w:rPr>
+      </w:pPr>
+    </w:p>
+    <w:p>
+      <w:pPr>
+        <w:spacing w:after="0" w:line="240" w:lineRule="auto"/>
+        <w:jc w:val="center"/>
+        <w:rPr>
+          <w:rFonts w:ascii="Cambria" w:eastAsia="Times New Roman" w:hAnsi="Cambria" w:cs="Times New Roman"/>
+          <w:b/>
+          <w:bCs/>
+          <w:sz w:val="28"/>
+          <w:szCs w:val="28"/>
+          <w:lang w:val="en-GB" w:eastAsia="en-IN"/>
+        </w:rPr>
+      </w:pPr>
+    </w:p>
+    <w:p>
+      <w:pPr>
+        <w:spacing w:after="0" w:line="240" w:lineRule="auto"/>
+        <w:jc w:val="center"/>
+        <w:rPr>
+          <w:rFonts w:ascii="Cambria" w:eastAsia="Times New Roman" w:hAnsi="Cambria" w:cs="Times New Roman"/>
+          <w:b/>
+          <w:bCs/>
+          <w:sz w:val="28"/>
+          <w:szCs w:val="28"/>
+          <w:lang w:val="en-GB" w:eastAsia="en-IN"/>
+        </w:rPr>
+      </w:pPr>
+    </w:p>
+    <w:p>
+      <w:pPr>
+        <w:spacing w:after="0" w:line="240" w:lineRule="auto"/>
+        <w:rPr>
+          <w:rFonts w:ascii="Cambria" w:eastAsia="Times New Roman" w:hAnsi="Cambria" w:cs="Times New Roman"/>
+          <w:b/>
+          <w:bCs/>
+          <w:sz w:val="28"/>
+          <w:szCs w:val="28"/>
+          <w:lang w:val="en-GB" w:eastAsia="en-IN"/>
+        </w:rPr>
+      </w:pPr>
+      <w:r>
+        <w:rPr>
+          <w:rFonts w:ascii="Cambria" w:eastAsia="Times New Roman" w:hAnsi="Cambria" w:cs="Times New Roman"/>
+          <w:b/>
+          <w:bCs/>
+          <w:noProof/>
+          <w:sz w:val="28"/>
+          <w:szCs w:val="28"/>
+          <w:lang w:val="en-GB" w:eastAsia="en-IN"/>
+        </w:rPr>
+        <w:lastRenderedPageBreak/>
+        <w:drawing>
+          <wp:inline distT="0" distB="0" distL="0" distR="0" wp14:anchorId="33962756" wp14:editId="3B832168">
+            <wp:extent cx="4972050" cy="1310107"/>
+            <wp:effectExtent l="0" t="0" r="0" b="4445"/>
+            <wp:docPr id="14" name="Picture 14"/>
+            <wp:cNvGraphicFramePr>
+              <a:graphicFrameLocks xmlns:a="http://schemas.openxmlformats.org/drawingml/2006/main" noChangeAspect="1"/>
+            </wp:cNvGraphicFramePr>
+            <a:graphic xmlns:a="http://schemas.openxmlformats.org/drawingml/2006/main">
+              <a:graphicData uri="http://schemas.openxmlformats.org/drawingml/2006/picture">
+                <pic:pic xmlns:pic="http://schemas.openxmlformats.org/drawingml/2006/picture">
+                  <pic:nvPicPr>
+                    <pic:cNvPr id="1" name=""/>
+                    <pic:cNvPicPr/>
+                  </pic:nvPicPr>
+                  <pic:blipFill>
+                    <a:blip r:embed="rId22"/>
+                    <a:stretch>
+                      <a:fillRect/>
+                    </a:stretch>
+                  </pic:blipFill>
+                  <pic:spPr>
+                    <a:xfrm>
+                      <a:off x="0" y="0"/>
+                      <a:ext cx="5052726" cy="1331365"/>
+                    </a:xfrm>
+                    <a:prstGeom prst="rect">
+                      <a:avLst/>
+                    </a:prstGeom>
+                  </pic:spPr>
+                </pic:pic>
+              </a:graphicData>
+            </a:graphic>
+          </wp:inline>
+        </w:drawing>
+      </w:r>
+    </w:p>
+    <w:p>
+      <w:pPr>
+        <w:spacing w:after="0" w:line="240" w:lineRule="auto"/>
+        <w:jc w:val="center"/>
+        <w:rPr>
+          <w:rFonts w:ascii="Cambria" w:eastAsia="Times New Roman" w:hAnsi="Cambria" w:cs="Times New Roman"/>
+          <w:b/>
+          <w:bCs/>
+          <w:sz w:val="28"/>
+          <w:szCs w:val="28"/>
+          <w:lang w:val="en-GB" w:eastAsia="en-IN"/>
+        </w:rPr>
+      </w:pPr>
+      <w:r>
+        <w:rPr>
+          <w:rFonts w:ascii="Cambria" w:eastAsia="Times New Roman" w:hAnsi="Cambria" w:cs="Times New Roman"/>
+          <w:b/>
+          <w:bCs/>
+          <w:noProof/>
           <w:sz w:val="28"/>
           <w:szCs w:val="28"/>
           <w:lang w:val="en-GB" w:eastAsia="en-IN"/>
@@ -1281,7 +2082,7 @@
                     <pic:cNvPicPr/>
                   </pic:nvPicPr>
                   <pic:blipFill>
-                    <a:blip r:embed="rId20"/>
+                    <a:blip r:embed="rId23"/>
                     <a:stretch>
                       <a:fillRect/>
                     </a:stretch>
@@ -1290,6 +2091,125 @@
                     <a:xfrm>
                       <a:off x="0" y="0"/>
                       <a:ext cx="5731510" cy="7282180"/>
+                    </a:xfrm>
+                    <a:prstGeom prst="rect">
+                      <a:avLst/>
+                    </a:prstGeom>
+                  </pic:spPr>
+                </pic:pic>
+              </a:graphicData>
+            </a:graphic>
+          </wp:inline>
+        </w:drawing>
+      </w:r>
+    </w:p>
+    <w:p>
+      <w:pPr>
+        <w:spacing w:after="0" w:line="240" w:lineRule="auto"/>
+        <w:jc w:val="center"/>
+        <w:rPr>
+          <w:rFonts w:ascii="Cambria" w:eastAsia="Times New Roman" w:hAnsi="Cambria" w:cs="Times New Roman"/>
+          <w:b/>
+          <w:bCs/>
+          <w:sz w:val="28"/>
+          <w:szCs w:val="28"/>
+          <w:lang w:val="en-GB" w:eastAsia="en-IN"/>
+        </w:rPr>
+      </w:pPr>
+      <w:r>
+        <w:rPr>
+          <w:rFonts w:ascii="Cambria" w:eastAsia="Times New Roman" w:hAnsi="Cambria" w:cs="Times New Roman"/>
+          <w:b/>
+          <w:bCs/>
+          <w:sz w:val="28"/>
+          <w:szCs w:val="28"/>
+          <w:lang w:val="en-GB" w:eastAsia="en-IN"/>
+        </w:rPr>
+        <w:lastRenderedPageBreak/>
+        <w:drawing>
+          <wp:inline distT="0" distB="0" distL="0" distR="0" wp14:anchorId="4F5BEC33" wp14:editId="2D4D874F">
+            <wp:extent cx="5731510" cy="3194685"/>
+            <wp:effectExtent l="0" t="0" r="2540" b="5715"/>
+            <wp:docPr id="16" name="Picture 16"/>
+            <wp:cNvGraphicFramePr>
+              <a:graphicFrameLocks xmlns:a="http://schemas.openxmlformats.org/drawingml/2006/main" noChangeAspect="1"/>
+            </wp:cNvGraphicFramePr>
+            <a:graphic xmlns:a="http://schemas.openxmlformats.org/drawingml/2006/main">
+              <a:graphicData uri="http://schemas.openxmlformats.org/drawingml/2006/picture">
+                <pic:pic xmlns:pic="http://schemas.openxmlformats.org/drawingml/2006/picture">
+                  <pic:nvPicPr>
+                    <pic:cNvPr id="1" name=""/>
+                    <pic:cNvPicPr/>
+                  </pic:nvPicPr>
+                  <pic:blipFill>
+                    <a:blip r:embed="rId24"/>
+                    <a:stretch>
+                      <a:fillRect/>
+                    </a:stretch>
+                  </pic:blipFill>
+                  <pic:spPr>
+                    <a:xfrm>
+                      <a:off x="0" y="0"/>
+                      <a:ext cx="5731510" cy="3194685"/>
+                    </a:xfrm>
+                    <a:prstGeom prst="rect">
+                      <a:avLst/>
+                    </a:prstGeom>
+                  </pic:spPr>
+                </pic:pic>
+              </a:graphicData>
+            </a:graphic>
+          </wp:inline>
+        </w:drawing>
+      </w:r>
+    </w:p>
+    <w:p>
+      <w:pPr>
+        <w:spacing w:after="0" w:line="240" w:lineRule="auto"/>
+        <w:jc w:val="center"/>
+        <w:rPr>
+          <w:rFonts w:ascii="Cambria" w:eastAsia="Times New Roman" w:hAnsi="Cambria" w:cs="Times New Roman"/>
+          <w:b/>
+          <w:bCs/>
+          <w:sz w:val="28"/>
+          <w:szCs w:val="28"/>
+          <w:lang w:val="en-GB" w:eastAsia="en-IN"/>
+        </w:rPr>
+      </w:pPr>
+      <w:r>
+        <w:rPr>
+          <w:rFonts w:ascii="Cambria" w:eastAsia="Times New Roman" w:hAnsi="Cambria" w:cs="Times New Roman"/>
+          <w:b/>
+          <w:bCs/>
+          <w:sz w:val="28"/>
+          <w:szCs w:val="28"/>
+          <w:lang w:val="en-GB" w:eastAsia="en-IN"/>
+        </w:rPr>
+        <w:drawing>
+          <wp:inline distT="0" distB="0" distL="0" distR="0" wp14:anchorId="711E42AA" wp14:editId="1E66BB19">
+            <wp:extent cx="5731510" cy="3113405"/>
+            <wp:effectExtent l="0" t="0" r="2540" b="0"/>
+            <wp:docPr id="18" name="Picture 18"/>
+            <wp:cNvGraphicFramePr>
+              <a:graphicFrameLocks xmlns:a="http://schemas.openxmlformats.org/drawingml/2006/main" noChangeAspect="1"/>
+            </wp:cNvGraphicFramePr>
+            <a:graphic xmlns:a="http://schemas.openxmlformats.org/drawingml/2006/main">
+              <a:graphicData uri="http://schemas.openxmlformats.org/drawingml/2006/picture">
+                <pic:pic xmlns:pic="http://schemas.openxmlformats.org/drawingml/2006/picture">
+                  <pic:nvPicPr>
+                    <pic:cNvPr id="1" name=""/>
+                    <pic:cNvPicPr/>
+                  </pic:nvPicPr>
+                  <pic:blipFill>
+                    <a:blip r:embed="rId25"/>
+                    <a:stretch>
+                      <a:fillRect/>
+                    </a:stretch>
+                  </pic:blipFill>
+                  <pic:spPr>
+                    <a:xfrm>
+                      <a:off x="0" y="0"/>
+                      <a:ext cx="5731510" cy="3113405"/>
                     </a:xfrm>
                     <a:prstGeom prst="rect">
                       <a:avLst/>
@@ -2901,15 +3821,6 @@
 </file>
 
 <file path=customXml/item2.xml><?xml version="1.0" encoding="utf-8"?>
-<?mso-contentType ?>
-<FormTemplates xmlns="http://schemas.microsoft.com/sharepoint/v3/contenttype/forms">
-  <Display>DocumentLibraryForm</Display>
-  <Edit>DocumentLibraryForm</Edit>
-  <New>DocumentLibraryForm</New>
-</FormTemplates>
-</file>
-
-<file path=customXml/item3.xml><?xml version="1.0" encoding="utf-8"?>
 <ct:contentTypeSchema xmlns:ct="http://schemas.microsoft.com/office/2006/metadata/contentType" xmlns:ma="http://schemas.microsoft.com/office/2006/metadata/properties/metaAttributes" ct:_="" ma:_="" ma:contentTypeName="Document" ma:contentTypeID="0x010100B3A709A607BEB244826983FA208590D6" ma:contentTypeVersion="9" ma:contentTypeDescription="Create a new document." ma:contentTypeScope="" ma:versionID="1ccaf5e0edbd651c213c5b89869f0d2c">
   <xsd:schema xmlns:xsd="http://www.w3.org/2001/XMLSchema" xmlns:xs="http://www.w3.org/2001/XMLSchema" xmlns:p="http://schemas.microsoft.com/office/2006/metadata/properties" xmlns:ns2="fd0d9be7-573e-42a5-a007-446964384f04" xmlns:ns3="2c4d6d5c-dd3b-42ff-9982-61cd752b348c" targetNamespace="http://schemas.microsoft.com/office/2006/metadata/properties" ma:root="true" ma:fieldsID="0344da8f33aa52f5ce0b8b2cc2146329" ns2:_="" ns3:_="">
     <xsd:import namespace="fd0d9be7-573e-42a5-a007-446964384f04"/>
@@ -3092,6 +4003,15 @@
 </ct:contentTypeSchema>
 </file>
 
+<file path=customXml/item3.xml><?xml version="1.0" encoding="utf-8"?>
+<?mso-contentType ?>
+<FormTemplates xmlns="http://schemas.microsoft.com/sharepoint/v3/contenttype/forms">
+  <Display>DocumentLibraryForm</Display>
+  <Edit>DocumentLibraryForm</Edit>
+  <New>DocumentLibraryForm</New>
+</FormTemplates>
+</file>
+
 <file path=customXml/itemProps1.xml><?xml version="1.0" encoding="utf-8"?>
 <ds:datastoreItem xmlns:ds="http://schemas.openxmlformats.org/officeDocument/2006/customXml" ds:itemID="{88A1F8CB-ADF8-4563-BB9B-B82D1C649F9C}">
   <ds:schemaRefs>
@@ -3104,14 +4024,6 @@
 </file>
 
 <file path=customXml/itemProps2.xml><?xml version="1.0" encoding="utf-8"?>
-<ds:datastoreItem xmlns:ds="http://schemas.openxmlformats.org/officeDocument/2006/customXml" ds:itemID="{B21B63E9-74B2-450E-A632-1DF7497D6D86}">
-  <ds:schemaRefs>
-    <ds:schemaRef ds:uri="http://schemas.microsoft.com/sharepoint/v3/contenttype/forms"/>
-  </ds:schemaRefs>
-</ds:datastoreItem>
-</file>
-
-<file path=customXml/itemProps3.xml><?xml version="1.0" encoding="utf-8"?>
 <ds:datastoreItem xmlns:ds="http://schemas.openxmlformats.org/officeDocument/2006/customXml" ds:itemID="{4DE02A0A-4B48-43C4-A8E8-6E74A0ABD45A}">
   <ds:schemaRefs>
     <ds:schemaRef ds:uri="http://schemas.microsoft.com/office/2006/metadata/contentType"/>
@@ -3128,4 +4040,12 @@
     <ds:schemaRef ds:uri="http://schemas.microsoft.com/internal/obd"/>
   </ds:schemaRefs>
 </ds:datastoreItem>
+</file>
+
+<file path=customXml/itemProps3.xml><?xml version="1.0" encoding="utf-8"?>
+<ds:datastoreItem xmlns:ds="http://schemas.openxmlformats.org/officeDocument/2006/customXml" ds:itemID="{B21B63E9-74B2-450E-A632-1DF7497D6D86}">
+  <ds:schemaRefs>
+    <ds:schemaRef ds:uri="http://schemas.microsoft.com/sharepoint/v3/contenttype/forms"/>
+  </ds:schemaRefs>
+</ds:datastoreItem>
 </file>
</xml_diff>

<commit_message>
Completed IPS Insertion Sort practice sheet 1
</commit_message>
<xml_diff>
--- a/IPS FILES/Insertion Sort/21BRS1713 E1-In-lab Practice Sheet 1.docx
+++ b/IPS FILES/Insertion Sort/21BRS1713 E1-In-lab Practice Sheet 1.docx
@@ -904,6 +904,7 @@
           <w:rFonts w:ascii="Cambria" w:eastAsia="Times New Roman" w:hAnsi="Cambria" w:cs="Times New Roman"/>
           <w:b/>
           <w:bCs/>
+          <w:noProof/>
           <w:sz w:val="28"/>
           <w:szCs w:val="28"/>
           <w:lang w:val="en-GB" w:eastAsia="en-IN"/>
@@ -1012,6 +1013,7 @@
           <w:rFonts w:ascii="Cambria" w:eastAsia="Times New Roman" w:hAnsi="Cambria" w:cs="Times New Roman"/>
           <w:b/>
           <w:bCs/>
+          <w:noProof/>
           <w:sz w:val="28"/>
           <w:szCs w:val="28"/>
           <w:lang w:val="en-GB" w:eastAsia="en-IN"/>
@@ -1320,16 +1322,61 @@
     <w:p>
       <w:pPr>
         <w:spacing w:after="0" w:line="240" w:lineRule="auto"/>
-        <w:jc w:val="center"/>
-        <w:rPr>
-          <w:rFonts w:ascii="Cambria" w:eastAsia="Times New Roman" w:hAnsi="Cambria" w:cs="Times New Roman"/>
-          <w:b/>
-          <w:bCs/>
-          <w:sz w:val="28"/>
-          <w:szCs w:val="28"/>
-          <w:lang w:val="en-GB" w:eastAsia="en-IN"/>
-        </w:rPr>
-      </w:pPr>
+        <w:rPr>
+          <w:rFonts w:ascii="Cambria" w:eastAsia="Times New Roman" w:hAnsi="Cambria" w:cs="Times New Roman"/>
+          <w:b/>
+          <w:bCs/>
+          <w:sz w:val="28"/>
+          <w:szCs w:val="28"/>
+          <w:lang w:val="en-GB" w:eastAsia="en-IN"/>
+        </w:rPr>
+      </w:pPr>
+      <w:r>
+        <w:rPr>
+          <w:rFonts w:ascii="Cambria" w:eastAsia="Times New Roman" w:hAnsi="Cambria" w:cs="Times New Roman"/>
+          <w:b/>
+          <w:bCs/>
+          <w:sz w:val="28"/>
+          <w:szCs w:val="28"/>
+          <w:lang w:val="en-GB" w:eastAsia="en-IN"/>
+        </w:rPr>
+        <w:t>CODE</w:t>
+      </w:r>
+    </w:p>
+    <w:p>
+      <w:pPr>
+        <w:spacing w:after="0" w:line="240" w:lineRule="auto"/>
+        <w:rPr>
+          <w:rFonts w:ascii="Cambria" w:eastAsia="Times New Roman" w:hAnsi="Cambria" w:cs="Times New Roman"/>
+          <w:b/>
+          <w:bCs/>
+          <w:sz w:val="28"/>
+          <w:szCs w:val="28"/>
+          <w:lang w:val="en-GB" w:eastAsia="en-IN"/>
+        </w:rPr>
+      </w:pPr>
+      <w:r>
+        <w:rPr>
+          <w:rFonts w:ascii="Cambria" w:eastAsia="Times New Roman" w:hAnsi="Cambria" w:cs="Times New Roman"/>
+          <w:b/>
+          <w:bCs/>
+          <w:sz w:val="28"/>
+          <w:szCs w:val="28"/>
+          <w:lang w:val="en-GB" w:eastAsia="en-IN"/>
+        </w:rPr>
+        <w:t>Approach c</w:t>
+      </w:r>
+      <w:r>
+        <w:rPr>
+          <w:rFonts w:ascii="Cambria" w:eastAsia="Times New Roman" w:hAnsi="Cambria" w:cs="Times New Roman"/>
+          <w:b/>
+          <w:bCs/>
+          <w:sz w:val="28"/>
+          <w:szCs w:val="28"/>
+          <w:lang w:val="en-GB" w:eastAsia="en-IN"/>
+        </w:rPr>
+        <w:t>1</w:t>
+      </w:r>
     </w:p>
     <w:p>
       <w:pPr>
@@ -1354,9 +1401,9 @@
           <w:lang w:val="en-GB" w:eastAsia="en-IN"/>
         </w:rPr>
         <w:drawing>
-          <wp:inline distT="0" distB="0" distL="0" distR="0" wp14:anchorId="57ED0AC1" wp14:editId="16391D75">
-            <wp:extent cx="5327115" cy="6524625"/>
-            <wp:effectExtent l="0" t="0" r="6985" b="0"/>
+          <wp:inline distT="0" distB="0" distL="0" distR="0" wp14:anchorId="57ED0AC1" wp14:editId="0BB652E4">
+            <wp:extent cx="5292436" cy="6482150"/>
+            <wp:effectExtent l="0" t="0" r="3810" b="0"/>
             <wp:docPr id="8" name="Picture 8"/>
             <wp:cNvGraphicFramePr>
               <a:graphicFrameLocks xmlns:a="http://schemas.openxmlformats.org/drawingml/2006/main" noChangeAspect="1"/>
@@ -1377,7 +1424,7 @@
                   <pic:spPr>
                     <a:xfrm>
                       <a:off x="0" y="0"/>
-                      <a:ext cx="5348601" cy="6550941"/>
+                      <a:ext cx="5319398" cy="6515173"/>
                     </a:xfrm>
                     <a:prstGeom prst="rect">
                       <a:avLst/>
@@ -1393,32 +1440,65 @@
     <w:p>
       <w:pPr>
         <w:spacing w:after="0" w:line="240" w:lineRule="auto"/>
-        <w:jc w:val="center"/>
-        <w:rPr>
-          <w:rFonts w:ascii="Cambria" w:eastAsia="Times New Roman" w:hAnsi="Cambria" w:cs="Times New Roman"/>
-          <w:b/>
-          <w:bCs/>
-          <w:sz w:val="28"/>
-          <w:szCs w:val="28"/>
-          <w:lang w:val="en-GB" w:eastAsia="en-IN"/>
-        </w:rPr>
-      </w:pPr>
-      <w:r>
-        <w:rPr>
-          <w:rFonts w:ascii="Cambria" w:eastAsia="Times New Roman" w:hAnsi="Cambria" w:cs="Times New Roman"/>
-          <w:b/>
-          <w:bCs/>
-          <w:noProof/>
+        <w:rPr>
+          <w:rFonts w:ascii="Cambria" w:eastAsia="Times New Roman" w:hAnsi="Cambria" w:cs="Times New Roman"/>
+          <w:b/>
+          <w:bCs/>
+          <w:sz w:val="28"/>
+          <w:szCs w:val="28"/>
+          <w:lang w:val="en-GB" w:eastAsia="en-IN"/>
+        </w:rPr>
+      </w:pPr>
+      <w:r>
+        <w:rPr>
+          <w:rFonts w:ascii="Cambria" w:eastAsia="Times New Roman" w:hAnsi="Cambria" w:cs="Times New Roman"/>
+          <w:b/>
+          <w:bCs/>
           <w:sz w:val="28"/>
           <w:szCs w:val="28"/>
           <w:lang w:val="en-GB" w:eastAsia="en-IN"/>
         </w:rPr>
         <w:lastRenderedPageBreak/>
+        <w:t>Approach c</w:t>
+      </w:r>
+      <w:r>
+        <w:rPr>
+          <w:rFonts w:ascii="Cambria" w:eastAsia="Times New Roman" w:hAnsi="Cambria" w:cs="Times New Roman"/>
+          <w:b/>
+          <w:bCs/>
+          <w:sz w:val="28"/>
+          <w:szCs w:val="28"/>
+          <w:lang w:val="en-GB" w:eastAsia="en-IN"/>
+        </w:rPr>
+        <w:t>2</w:t>
+      </w:r>
+    </w:p>
+    <w:p>
+      <w:pPr>
+        <w:spacing w:after="0" w:line="240" w:lineRule="auto"/>
+        <w:rPr>
+          <w:rFonts w:ascii="Cambria" w:eastAsia="Times New Roman" w:hAnsi="Cambria" w:cs="Times New Roman"/>
+          <w:b/>
+          <w:bCs/>
+          <w:sz w:val="28"/>
+          <w:szCs w:val="28"/>
+          <w:lang w:val="en-GB" w:eastAsia="en-IN"/>
+        </w:rPr>
+      </w:pPr>
+      <w:r>
+        <w:rPr>
+          <w:rFonts w:ascii="Cambria" w:eastAsia="Times New Roman" w:hAnsi="Cambria" w:cs="Times New Roman"/>
+          <w:b/>
+          <w:bCs/>
+          <w:sz w:val="28"/>
+          <w:szCs w:val="28"/>
+          <w:lang w:val="en-GB" w:eastAsia="en-IN"/>
+        </w:rPr>
         <w:drawing>
-          <wp:inline distT="0" distB="0" distL="0" distR="0" wp14:anchorId="2A7F1030" wp14:editId="441FD79E">
-            <wp:extent cx="5359941" cy="1939290"/>
-            <wp:effectExtent l="0" t="0" r="0" b="3810"/>
-            <wp:docPr id="12" name="Picture 12"/>
+          <wp:inline distT="0" distB="0" distL="0" distR="0" wp14:anchorId="7EE228A5" wp14:editId="770CD54F">
+            <wp:extent cx="5731510" cy="5967730"/>
+            <wp:effectExtent l="0" t="0" r="2540" b="0"/>
+            <wp:docPr id="19" name="Picture 19"/>
             <wp:cNvGraphicFramePr>
               <a:graphicFrameLocks xmlns:a="http://schemas.openxmlformats.org/drawingml/2006/main" noChangeAspect="1"/>
             </wp:cNvGraphicFramePr>
@@ -1438,7 +1518,7 @@
                   <pic:spPr>
                     <a:xfrm>
                       <a:off x="0" y="0"/>
-                      <a:ext cx="5395390" cy="1952116"/>
+                      <a:ext cx="5731510" cy="5967730"/>
                     </a:xfrm>
                     <a:prstGeom prst="rect">
                       <a:avLst/>
@@ -1467,31 +1547,232 @@
     <w:p>
       <w:pPr>
         <w:spacing w:after="0" w:line="240" w:lineRule="auto"/>
-        <w:jc w:val="center"/>
-        <w:rPr>
-          <w:rFonts w:ascii="Cambria" w:eastAsia="Times New Roman" w:hAnsi="Cambria" w:cs="Times New Roman"/>
-          <w:b/>
-          <w:bCs/>
-          <w:sz w:val="28"/>
-          <w:szCs w:val="28"/>
-          <w:lang w:val="en-GB" w:eastAsia="en-IN"/>
-        </w:rPr>
-      </w:pPr>
-      <w:r>
-        <w:rPr>
-          <w:rFonts w:ascii="Cambria" w:eastAsia="Times New Roman" w:hAnsi="Cambria" w:cs="Times New Roman"/>
-          <w:b/>
-          <w:bCs/>
-          <w:noProof/>
+        <w:rPr>
+          <w:rFonts w:ascii="Cambria" w:eastAsia="Times New Roman" w:hAnsi="Cambria" w:cs="Times New Roman"/>
+          <w:b/>
+          <w:bCs/>
+          <w:sz w:val="28"/>
+          <w:szCs w:val="28"/>
+          <w:lang w:val="en-GB" w:eastAsia="en-IN"/>
+        </w:rPr>
+      </w:pPr>
+    </w:p>
+    <w:p>
+      <w:pPr>
+        <w:spacing w:after="0" w:line="240" w:lineRule="auto"/>
+        <w:rPr>
+          <w:rFonts w:ascii="Cambria" w:eastAsia="Times New Roman" w:hAnsi="Cambria" w:cs="Times New Roman"/>
+          <w:b/>
+          <w:bCs/>
+          <w:sz w:val="28"/>
+          <w:szCs w:val="28"/>
+          <w:lang w:val="en-GB" w:eastAsia="en-IN"/>
+        </w:rPr>
+      </w:pPr>
+    </w:p>
+    <w:p>
+      <w:pPr>
+        <w:spacing w:after="0" w:line="240" w:lineRule="auto"/>
+        <w:rPr>
+          <w:rFonts w:ascii="Cambria" w:eastAsia="Times New Roman" w:hAnsi="Cambria" w:cs="Times New Roman"/>
+          <w:b/>
+          <w:bCs/>
+          <w:sz w:val="28"/>
+          <w:szCs w:val="28"/>
+          <w:lang w:val="en-GB" w:eastAsia="en-IN"/>
+        </w:rPr>
+      </w:pPr>
+    </w:p>
+    <w:p>
+      <w:pPr>
+        <w:spacing w:after="0" w:line="240" w:lineRule="auto"/>
+        <w:rPr>
+          <w:rFonts w:ascii="Cambria" w:eastAsia="Times New Roman" w:hAnsi="Cambria" w:cs="Times New Roman"/>
+          <w:b/>
+          <w:bCs/>
+          <w:sz w:val="28"/>
+          <w:szCs w:val="28"/>
+          <w:lang w:val="en-GB" w:eastAsia="en-IN"/>
+        </w:rPr>
+      </w:pPr>
+    </w:p>
+    <w:p>
+      <w:pPr>
+        <w:spacing w:after="0" w:line="240" w:lineRule="auto"/>
+        <w:rPr>
+          <w:rFonts w:ascii="Cambria" w:eastAsia="Times New Roman" w:hAnsi="Cambria" w:cs="Times New Roman"/>
+          <w:b/>
+          <w:bCs/>
+          <w:sz w:val="28"/>
+          <w:szCs w:val="28"/>
+          <w:lang w:val="en-GB" w:eastAsia="en-IN"/>
+        </w:rPr>
+      </w:pPr>
+    </w:p>
+    <w:p>
+      <w:pPr>
+        <w:spacing w:after="0" w:line="240" w:lineRule="auto"/>
+        <w:rPr>
+          <w:rFonts w:ascii="Cambria" w:eastAsia="Times New Roman" w:hAnsi="Cambria" w:cs="Times New Roman"/>
+          <w:b/>
+          <w:bCs/>
+          <w:sz w:val="28"/>
+          <w:szCs w:val="28"/>
+          <w:lang w:val="en-GB" w:eastAsia="en-IN"/>
+        </w:rPr>
+      </w:pPr>
+    </w:p>
+    <w:p>
+      <w:pPr>
+        <w:spacing w:after="0" w:line="240" w:lineRule="auto"/>
+        <w:rPr>
+          <w:rFonts w:ascii="Cambria" w:eastAsia="Times New Roman" w:hAnsi="Cambria" w:cs="Times New Roman"/>
+          <w:b/>
+          <w:bCs/>
+          <w:sz w:val="28"/>
+          <w:szCs w:val="28"/>
+          <w:lang w:val="en-GB" w:eastAsia="en-IN"/>
+        </w:rPr>
+      </w:pPr>
+    </w:p>
+    <w:p>
+      <w:pPr>
+        <w:spacing w:after="0" w:line="240" w:lineRule="auto"/>
+        <w:rPr>
+          <w:rFonts w:ascii="Cambria" w:eastAsia="Times New Roman" w:hAnsi="Cambria" w:cs="Times New Roman"/>
+          <w:b/>
+          <w:bCs/>
+          <w:sz w:val="28"/>
+          <w:szCs w:val="28"/>
+          <w:lang w:val="en-GB" w:eastAsia="en-IN"/>
+        </w:rPr>
+      </w:pPr>
+    </w:p>
+    <w:p>
+      <w:pPr>
+        <w:spacing w:after="0" w:line="240" w:lineRule="auto"/>
+        <w:rPr>
+          <w:rFonts w:ascii="Cambria" w:eastAsia="Times New Roman" w:hAnsi="Cambria" w:cs="Times New Roman"/>
+          <w:b/>
+          <w:bCs/>
+          <w:sz w:val="28"/>
+          <w:szCs w:val="28"/>
+          <w:lang w:val="en-GB" w:eastAsia="en-IN"/>
+        </w:rPr>
+      </w:pPr>
+    </w:p>
+    <w:p>
+      <w:pPr>
+        <w:spacing w:after="0" w:line="240" w:lineRule="auto"/>
+        <w:rPr>
+          <w:rFonts w:ascii="Cambria" w:eastAsia="Times New Roman" w:hAnsi="Cambria" w:cs="Times New Roman"/>
+          <w:b/>
+          <w:bCs/>
+          <w:sz w:val="28"/>
+          <w:szCs w:val="28"/>
+          <w:lang w:val="en-GB" w:eastAsia="en-IN"/>
+        </w:rPr>
+      </w:pPr>
+    </w:p>
+    <w:p>
+      <w:pPr>
+        <w:spacing w:after="0" w:line="240" w:lineRule="auto"/>
+        <w:rPr>
+          <w:rFonts w:ascii="Cambria" w:eastAsia="Times New Roman" w:hAnsi="Cambria" w:cs="Times New Roman"/>
+          <w:b/>
+          <w:bCs/>
+          <w:sz w:val="28"/>
+          <w:szCs w:val="28"/>
+          <w:lang w:val="en-GB" w:eastAsia="en-IN"/>
+        </w:rPr>
+      </w:pPr>
+    </w:p>
+    <w:p>
+      <w:pPr>
+        <w:spacing w:after="0" w:line="240" w:lineRule="auto"/>
+        <w:rPr>
+          <w:rFonts w:ascii="Cambria" w:eastAsia="Times New Roman" w:hAnsi="Cambria" w:cs="Times New Roman"/>
+          <w:b/>
+          <w:bCs/>
+          <w:sz w:val="28"/>
+          <w:szCs w:val="28"/>
+          <w:lang w:val="en-GB" w:eastAsia="en-IN"/>
+        </w:rPr>
+      </w:pPr>
+      <w:r>
+        <w:rPr>
+          <w:rFonts w:ascii="Cambria" w:eastAsia="Times New Roman" w:hAnsi="Cambria" w:cs="Times New Roman"/>
+          <w:b/>
+          <w:bCs/>
+          <w:sz w:val="28"/>
+          <w:szCs w:val="28"/>
+          <w:lang w:val="en-GB" w:eastAsia="en-IN"/>
+        </w:rPr>
+        <w:lastRenderedPageBreak/>
+        <w:t>OUTPUT:</w:t>
+      </w:r>
+    </w:p>
+    <w:p>
+      <w:pPr>
+        <w:spacing w:after="0" w:line="240" w:lineRule="auto"/>
+        <w:rPr>
+          <w:rFonts w:ascii="Cambria" w:eastAsia="Times New Roman" w:hAnsi="Cambria" w:cs="Times New Roman"/>
+          <w:b/>
+          <w:bCs/>
+          <w:sz w:val="28"/>
+          <w:szCs w:val="28"/>
+          <w:lang w:val="en-GB" w:eastAsia="en-IN"/>
+        </w:rPr>
+      </w:pPr>
+      <w:r>
+        <w:rPr>
+          <w:rFonts w:ascii="Cambria" w:eastAsia="Times New Roman" w:hAnsi="Cambria" w:cs="Times New Roman"/>
+          <w:b/>
+          <w:bCs/>
+          <w:sz w:val="28"/>
+          <w:szCs w:val="28"/>
+          <w:lang w:val="en-GB" w:eastAsia="en-IN"/>
+        </w:rPr>
+        <w:t>Approach c</w:t>
+      </w:r>
+      <w:r>
+        <w:rPr>
+          <w:rFonts w:ascii="Cambria" w:eastAsia="Times New Roman" w:hAnsi="Cambria" w:cs="Times New Roman"/>
+          <w:b/>
+          <w:bCs/>
+          <w:sz w:val="28"/>
+          <w:szCs w:val="28"/>
+          <w:lang w:val="en-GB" w:eastAsia="en-IN"/>
+        </w:rPr>
+        <w:t>1</w:t>
+      </w:r>
+    </w:p>
+    <w:p>
+      <w:pPr>
+        <w:spacing w:after="0" w:line="240" w:lineRule="auto"/>
+        <w:rPr>
+          <w:rFonts w:ascii="Cambria" w:eastAsia="Times New Roman" w:hAnsi="Cambria" w:cs="Times New Roman"/>
+          <w:b/>
+          <w:bCs/>
+          <w:sz w:val="28"/>
+          <w:szCs w:val="28"/>
+          <w:lang w:val="en-GB" w:eastAsia="en-IN"/>
+        </w:rPr>
+      </w:pPr>
+      <w:r>
+        <w:rPr>
+          <w:rFonts w:ascii="Cambria" w:eastAsia="Times New Roman" w:hAnsi="Cambria" w:cs="Times New Roman"/>
+          <w:b/>
+          <w:bCs/>
           <w:sz w:val="28"/>
           <w:szCs w:val="28"/>
           <w:lang w:val="en-GB" w:eastAsia="en-IN"/>
         </w:rPr>
         <w:drawing>
-          <wp:inline distT="0" distB="0" distL="0" distR="0" wp14:anchorId="3DAB00C6" wp14:editId="14593836">
-            <wp:extent cx="5668375" cy="6633714"/>
-            <wp:effectExtent l="0" t="0" r="8890" b="0"/>
-            <wp:docPr id="13" name="Picture 13"/>
+          <wp:inline distT="0" distB="0" distL="0" distR="0" wp14:anchorId="1A52669B" wp14:editId="07AFF29F">
+            <wp:extent cx="5731510" cy="1612265"/>
+            <wp:effectExtent l="0" t="0" r="2540" b="6985"/>
+            <wp:docPr id="21" name="Picture 21"/>
             <wp:cNvGraphicFramePr>
               <a:graphicFrameLocks xmlns:a="http://schemas.openxmlformats.org/drawingml/2006/main" noChangeAspect="1"/>
             </wp:cNvGraphicFramePr>
@@ -1502,27 +1783,20 @@
                     <pic:cNvPr id="1" name=""/>
                     <pic:cNvPicPr/>
                   </pic:nvPicPr>
-                  <pic:blipFill rotWithShape="1">
+                  <pic:blipFill>
                     <a:blip r:embed="rId20"/>
-                    <a:srcRect r="12554"/>
-                    <a:stretch/>
+                    <a:stretch>
+                      <a:fillRect/>
+                    </a:stretch>
                   </pic:blipFill>
-                  <pic:spPr bwMode="auto">
+                  <pic:spPr>
                     <a:xfrm>
                       <a:off x="0" y="0"/>
-                      <a:ext cx="5682247" cy="6649948"/>
+                      <a:ext cx="5731510" cy="1612265"/>
                     </a:xfrm>
                     <a:prstGeom prst="rect">
                       <a:avLst/>
                     </a:prstGeom>
-                    <a:ln>
-                      <a:noFill/>
-                    </a:ln>
-                    <a:extLst>
-                      <a:ext uri="{53640926-AAD7-44D8-BBD7-CCE9431645EC}">
-                        <a14:shadowObscured xmlns:a14="http://schemas.microsoft.com/office/drawing/2010/main"/>
-                      </a:ext>
-                    </a:extLst>
                   </pic:spPr>
                 </pic:pic>
               </a:graphicData>
@@ -1534,31 +1808,99 @@
     <w:p>
       <w:pPr>
         <w:spacing w:after="0" w:line="240" w:lineRule="auto"/>
-        <w:jc w:val="center"/>
-        <w:rPr>
-          <w:rFonts w:ascii="Cambria" w:eastAsia="Times New Roman" w:hAnsi="Cambria" w:cs="Times New Roman"/>
-          <w:b/>
-          <w:bCs/>
-          <w:sz w:val="28"/>
-          <w:szCs w:val="28"/>
-          <w:lang w:val="en-GB" w:eastAsia="en-IN"/>
-        </w:rPr>
-      </w:pPr>
-      <w:r>
-        <w:rPr>
-          <w:rFonts w:ascii="Cambria" w:eastAsia="Times New Roman" w:hAnsi="Cambria" w:cs="Times New Roman"/>
-          <w:b/>
-          <w:bCs/>
-          <w:sz w:val="28"/>
-          <w:szCs w:val="28"/>
-          <w:lang w:val="en-GB" w:eastAsia="en-IN"/>
-        </w:rPr>
-        <w:lastRenderedPageBreak/>
+        <w:rPr>
+          <w:rFonts w:ascii="Cambria" w:eastAsia="Times New Roman" w:hAnsi="Cambria" w:cs="Times New Roman"/>
+          <w:b/>
+          <w:bCs/>
+          <w:sz w:val="28"/>
+          <w:szCs w:val="28"/>
+          <w:lang w:val="en-GB" w:eastAsia="en-IN"/>
+        </w:rPr>
+      </w:pPr>
+    </w:p>
+    <w:p>
+      <w:pPr>
+        <w:spacing w:after="0" w:line="240" w:lineRule="auto"/>
+        <w:rPr>
+          <w:rFonts w:ascii="Cambria" w:eastAsia="Times New Roman" w:hAnsi="Cambria" w:cs="Times New Roman"/>
+          <w:b/>
+          <w:bCs/>
+          <w:sz w:val="28"/>
+          <w:szCs w:val="28"/>
+          <w:lang w:val="en-GB" w:eastAsia="en-IN"/>
+        </w:rPr>
+      </w:pPr>
+      <w:r>
+        <w:rPr>
+          <w:rFonts w:ascii="Cambria" w:eastAsia="Times New Roman" w:hAnsi="Cambria" w:cs="Times New Roman"/>
+          <w:b/>
+          <w:bCs/>
+          <w:sz w:val="28"/>
+          <w:szCs w:val="28"/>
+          <w:lang w:val="en-GB" w:eastAsia="en-IN"/>
+        </w:rPr>
+        <w:t>Approach</w:t>
+      </w:r>
+      <w:r>
+        <w:rPr>
+          <w:rFonts w:ascii="Cambria" w:eastAsia="Times New Roman" w:hAnsi="Cambria" w:cs="Times New Roman"/>
+          <w:b/>
+          <w:bCs/>
+          <w:sz w:val="28"/>
+          <w:szCs w:val="28"/>
+          <w:lang w:val="en-GB" w:eastAsia="en-IN"/>
+        </w:rPr>
+        <w:t xml:space="preserve"> </w:t>
+      </w:r>
+      <w:r>
+        <w:rPr>
+          <w:rFonts w:ascii="Cambria" w:eastAsia="Times New Roman" w:hAnsi="Cambria" w:cs="Times New Roman"/>
+          <w:b/>
+          <w:bCs/>
+          <w:sz w:val="28"/>
+          <w:szCs w:val="28"/>
+          <w:lang w:val="en-GB" w:eastAsia="en-IN"/>
+        </w:rPr>
+        <w:t>c</w:t>
+      </w:r>
+      <w:r>
+        <w:rPr>
+          <w:rFonts w:ascii="Cambria" w:eastAsia="Times New Roman" w:hAnsi="Cambria" w:cs="Times New Roman"/>
+          <w:b/>
+          <w:bCs/>
+          <w:sz w:val="28"/>
+          <w:szCs w:val="28"/>
+          <w:lang w:val="en-GB" w:eastAsia="en-IN"/>
+        </w:rPr>
+        <w:t>2</w:t>
+      </w:r>
+    </w:p>
+    <w:p>
+      <w:pPr>
+        <w:spacing w:after="0" w:line="240" w:lineRule="auto"/>
+        <w:rPr>
+          <w:rFonts w:ascii="Cambria" w:eastAsia="Times New Roman" w:hAnsi="Cambria" w:cs="Times New Roman"/>
+          <w:b/>
+          <w:bCs/>
+          <w:sz w:val="28"/>
+          <w:szCs w:val="28"/>
+          <w:lang w:val="en-GB" w:eastAsia="en-IN"/>
+        </w:rPr>
+      </w:pPr>
+      <w:r>
+        <w:rPr>
+          <w:rFonts w:ascii="Cambria" w:eastAsia="Times New Roman" w:hAnsi="Cambria" w:cs="Times New Roman"/>
+          <w:b/>
+          <w:bCs/>
+          <w:sz w:val="28"/>
+          <w:szCs w:val="28"/>
+          <w:lang w:val="en-GB" w:eastAsia="en-IN"/>
+        </w:rPr>
         <w:drawing>
-          <wp:inline distT="0" distB="0" distL="0" distR="0" wp14:anchorId="6926632F" wp14:editId="1C43707B">
-            <wp:extent cx="5731510" cy="1953895"/>
-            <wp:effectExtent l="0" t="0" r="2540" b="8255"/>
-            <wp:docPr id="15" name="Picture 15"/>
+          <wp:inline distT="0" distB="0" distL="0" distR="0" wp14:anchorId="24D50E88" wp14:editId="42F534B0">
+            <wp:extent cx="5731510" cy="3279140"/>
+            <wp:effectExtent l="0" t="0" r="2540" b="0"/>
+            <wp:docPr id="20" name="Picture 20"/>
             <wp:cNvGraphicFramePr>
               <a:graphicFrameLocks xmlns:a="http://schemas.openxmlformats.org/drawingml/2006/main" noChangeAspect="1"/>
             </wp:cNvGraphicFramePr>
@@ -1578,7 +1920,7 @@
                   <pic:spPr>
                     <a:xfrm>
                       <a:off x="0" y="0"/>
-                      <a:ext cx="5731510" cy="1953895"/>
+                      <a:ext cx="5731510" cy="3279140"/>
                     </a:xfrm>
                     <a:prstGeom prst="rect">
                       <a:avLst/>
@@ -1594,398 +1936,73 @@
     <w:p>
       <w:pPr>
         <w:spacing w:after="0" w:line="240" w:lineRule="auto"/>
+        <w:rPr>
+          <w:rFonts w:ascii="Cambria" w:eastAsia="Times New Roman" w:hAnsi="Cambria" w:cs="Times New Roman"/>
+          <w:b/>
+          <w:bCs/>
+          <w:sz w:val="28"/>
+          <w:szCs w:val="28"/>
+          <w:lang w:val="en-GB" w:eastAsia="en-IN"/>
+        </w:rPr>
+      </w:pPr>
+    </w:p>
+    <w:p>
+      <w:pPr>
+        <w:spacing w:after="0" w:line="240" w:lineRule="auto"/>
+        <w:rPr>
+          <w:rFonts w:ascii="Cambria" w:eastAsia="Times New Roman" w:hAnsi="Cambria" w:cs="Times New Roman"/>
+          <w:sz w:val="28"/>
+          <w:szCs w:val="28"/>
+          <w:lang w:val="en-GB" w:eastAsia="en-IN"/>
+        </w:rPr>
+      </w:pPr>
+      <w:r>
+        <w:rPr>
+          <w:rFonts w:ascii="Cambria" w:eastAsia="Times New Roman" w:hAnsi="Cambria" w:cs="Times New Roman"/>
+          <w:sz w:val="28"/>
+          <w:szCs w:val="28"/>
+          <w:lang w:val="en-GB" w:eastAsia="en-IN"/>
+        </w:rPr>
+        <w:t>By looking at the time taken by the 2 approaches, I feel that my approach c2 is taking lesser time than approach c1 for the same input. So, approach 2 is more efficient.</w:t>
+      </w:r>
+    </w:p>
+    <w:p>
+      <w:pPr>
+        <w:spacing w:after="0" w:line="240" w:lineRule="auto"/>
+        <w:rPr>
+          <w:rFonts w:ascii="Cambria" w:eastAsia="Times New Roman" w:hAnsi="Cambria" w:cs="Times New Roman"/>
+          <w:sz w:val="28"/>
+          <w:szCs w:val="28"/>
+          <w:lang w:val="en-GB" w:eastAsia="en-IN"/>
+        </w:rPr>
+      </w:pPr>
+    </w:p>
+    <w:p>
+      <w:pPr>
+        <w:spacing w:after="0" w:line="240" w:lineRule="auto"/>
+        <w:rPr>
+          <w:rFonts w:ascii="Cambria" w:eastAsia="Times New Roman" w:hAnsi="Cambria" w:cs="Times New Roman"/>
+          <w:sz w:val="28"/>
+          <w:szCs w:val="28"/>
+          <w:lang w:val="en-GB" w:eastAsia="en-IN"/>
+        </w:rPr>
+      </w:pPr>
+    </w:p>
+    <w:p>
+      <w:pPr>
+        <w:spacing w:after="0" w:line="240" w:lineRule="auto"/>
+        <w:rPr>
+          <w:rFonts w:ascii="Cambria" w:eastAsia="Times New Roman" w:hAnsi="Cambria" w:cs="Times New Roman"/>
+          <w:sz w:val="28"/>
+          <w:szCs w:val="28"/>
+          <w:lang w:val="en-GB" w:eastAsia="en-IN"/>
+        </w:rPr>
+      </w:pPr>
+    </w:p>
+    <w:p>
+      <w:pPr>
+        <w:spacing w:after="0" w:line="240" w:lineRule="auto"/>
         <w:jc w:val="center"/>
-        <w:rPr>
-          <w:rFonts w:ascii="Cambria" w:eastAsia="Times New Roman" w:hAnsi="Cambria" w:cs="Times New Roman"/>
-          <w:b/>
-          <w:bCs/>
-          <w:sz w:val="28"/>
-          <w:szCs w:val="28"/>
-          <w:lang w:val="en-GB" w:eastAsia="en-IN"/>
-        </w:rPr>
-      </w:pPr>
-    </w:p>
-    <w:p>
-      <w:pPr>
-        <w:spacing w:after="0" w:line="240" w:lineRule="auto"/>
-        <w:jc w:val="center"/>
-        <w:rPr>
-          <w:rFonts w:ascii="Cambria" w:eastAsia="Times New Roman" w:hAnsi="Cambria" w:cs="Times New Roman"/>
-          <w:b/>
-          <w:bCs/>
-          <w:sz w:val="28"/>
-          <w:szCs w:val="28"/>
-          <w:lang w:val="en-GB" w:eastAsia="en-IN"/>
-        </w:rPr>
-      </w:pPr>
-    </w:p>
-    <w:p>
-      <w:pPr>
-        <w:spacing w:after="0" w:line="240" w:lineRule="auto"/>
-        <w:jc w:val="center"/>
-        <w:rPr>
-          <w:rFonts w:ascii="Cambria" w:eastAsia="Times New Roman" w:hAnsi="Cambria" w:cs="Times New Roman"/>
-          <w:b/>
-          <w:bCs/>
-          <w:sz w:val="28"/>
-          <w:szCs w:val="28"/>
-          <w:lang w:val="en-GB" w:eastAsia="en-IN"/>
-        </w:rPr>
-      </w:pPr>
-    </w:p>
-    <w:p>
-      <w:pPr>
-        <w:spacing w:after="0" w:line="240" w:lineRule="auto"/>
-        <w:jc w:val="center"/>
-        <w:rPr>
-          <w:rFonts w:ascii="Cambria" w:eastAsia="Times New Roman" w:hAnsi="Cambria" w:cs="Times New Roman"/>
-          <w:b/>
-          <w:bCs/>
-          <w:sz w:val="28"/>
-          <w:szCs w:val="28"/>
-          <w:lang w:val="en-GB" w:eastAsia="en-IN"/>
-        </w:rPr>
-      </w:pPr>
-    </w:p>
-    <w:p>
-      <w:pPr>
-        <w:spacing w:after="0" w:line="240" w:lineRule="auto"/>
-        <w:jc w:val="center"/>
-        <w:rPr>
-          <w:rFonts w:ascii="Cambria" w:eastAsia="Times New Roman" w:hAnsi="Cambria" w:cs="Times New Roman"/>
-          <w:b/>
-          <w:bCs/>
-          <w:sz w:val="28"/>
-          <w:szCs w:val="28"/>
-          <w:lang w:val="en-GB" w:eastAsia="en-IN"/>
-        </w:rPr>
-      </w:pPr>
-    </w:p>
-    <w:p>
-      <w:pPr>
-        <w:spacing w:after="0" w:line="240" w:lineRule="auto"/>
-        <w:jc w:val="center"/>
-        <w:rPr>
-          <w:rFonts w:ascii="Cambria" w:eastAsia="Times New Roman" w:hAnsi="Cambria" w:cs="Times New Roman"/>
-          <w:b/>
-          <w:bCs/>
-          <w:sz w:val="28"/>
-          <w:szCs w:val="28"/>
-          <w:lang w:val="en-GB" w:eastAsia="en-IN"/>
-        </w:rPr>
-      </w:pPr>
-    </w:p>
-    <w:p>
-      <w:pPr>
-        <w:spacing w:after="0" w:line="240" w:lineRule="auto"/>
-        <w:jc w:val="center"/>
-        <w:rPr>
-          <w:rFonts w:ascii="Cambria" w:eastAsia="Times New Roman" w:hAnsi="Cambria" w:cs="Times New Roman"/>
-          <w:b/>
-          <w:bCs/>
-          <w:sz w:val="28"/>
-          <w:szCs w:val="28"/>
-          <w:lang w:val="en-GB" w:eastAsia="en-IN"/>
-        </w:rPr>
-      </w:pPr>
-    </w:p>
-    <w:p>
-      <w:pPr>
-        <w:spacing w:after="0" w:line="240" w:lineRule="auto"/>
-        <w:jc w:val="center"/>
-        <w:rPr>
-          <w:rFonts w:ascii="Cambria" w:eastAsia="Times New Roman" w:hAnsi="Cambria" w:cs="Times New Roman"/>
-          <w:b/>
-          <w:bCs/>
-          <w:sz w:val="28"/>
-          <w:szCs w:val="28"/>
-          <w:lang w:val="en-GB" w:eastAsia="en-IN"/>
-        </w:rPr>
-      </w:pPr>
-    </w:p>
-    <w:p>
-      <w:pPr>
-        <w:spacing w:after="0" w:line="240" w:lineRule="auto"/>
-        <w:jc w:val="center"/>
-        <w:rPr>
-          <w:rFonts w:ascii="Cambria" w:eastAsia="Times New Roman" w:hAnsi="Cambria" w:cs="Times New Roman"/>
-          <w:b/>
-          <w:bCs/>
-          <w:sz w:val="28"/>
-          <w:szCs w:val="28"/>
-          <w:lang w:val="en-GB" w:eastAsia="en-IN"/>
-        </w:rPr>
-      </w:pPr>
-    </w:p>
-    <w:p>
-      <w:pPr>
-        <w:spacing w:after="0" w:line="240" w:lineRule="auto"/>
-        <w:jc w:val="center"/>
-        <w:rPr>
-          <w:rFonts w:ascii="Cambria" w:eastAsia="Times New Roman" w:hAnsi="Cambria" w:cs="Times New Roman"/>
-          <w:b/>
-          <w:bCs/>
-          <w:sz w:val="28"/>
-          <w:szCs w:val="28"/>
-          <w:lang w:val="en-GB" w:eastAsia="en-IN"/>
-        </w:rPr>
-      </w:pPr>
-    </w:p>
-    <w:p>
-      <w:pPr>
-        <w:spacing w:after="0" w:line="240" w:lineRule="auto"/>
-        <w:jc w:val="center"/>
-        <w:rPr>
-          <w:rFonts w:ascii="Cambria" w:eastAsia="Times New Roman" w:hAnsi="Cambria" w:cs="Times New Roman"/>
-          <w:b/>
-          <w:bCs/>
-          <w:sz w:val="28"/>
-          <w:szCs w:val="28"/>
-          <w:lang w:val="en-GB" w:eastAsia="en-IN"/>
-        </w:rPr>
-      </w:pPr>
-    </w:p>
-    <w:p>
-      <w:pPr>
-        <w:spacing w:after="0" w:line="240" w:lineRule="auto"/>
-        <w:jc w:val="center"/>
-        <w:rPr>
-          <w:rFonts w:ascii="Cambria" w:eastAsia="Times New Roman" w:hAnsi="Cambria" w:cs="Times New Roman"/>
-          <w:b/>
-          <w:bCs/>
-          <w:sz w:val="28"/>
-          <w:szCs w:val="28"/>
-          <w:lang w:val="en-GB" w:eastAsia="en-IN"/>
-        </w:rPr>
-      </w:pPr>
-    </w:p>
-    <w:p>
-      <w:pPr>
-        <w:spacing w:after="0" w:line="240" w:lineRule="auto"/>
-        <w:jc w:val="center"/>
-        <w:rPr>
-          <w:rFonts w:ascii="Cambria" w:eastAsia="Times New Roman" w:hAnsi="Cambria" w:cs="Times New Roman"/>
-          <w:b/>
-          <w:bCs/>
-          <w:sz w:val="28"/>
-          <w:szCs w:val="28"/>
-          <w:lang w:val="en-GB" w:eastAsia="en-IN"/>
-        </w:rPr>
-      </w:pPr>
-    </w:p>
-    <w:p>
-      <w:pPr>
-        <w:spacing w:after="0" w:line="240" w:lineRule="auto"/>
-        <w:jc w:val="center"/>
-        <w:rPr>
-          <w:rFonts w:ascii="Cambria" w:eastAsia="Times New Roman" w:hAnsi="Cambria" w:cs="Times New Roman"/>
-          <w:b/>
-          <w:bCs/>
-          <w:sz w:val="28"/>
-          <w:szCs w:val="28"/>
-          <w:lang w:val="en-GB" w:eastAsia="en-IN"/>
-        </w:rPr>
-      </w:pPr>
-    </w:p>
-    <w:p>
-      <w:pPr>
-        <w:spacing w:after="0" w:line="240" w:lineRule="auto"/>
-        <w:jc w:val="center"/>
-        <w:rPr>
-          <w:rFonts w:ascii="Cambria" w:eastAsia="Times New Roman" w:hAnsi="Cambria" w:cs="Times New Roman"/>
-          <w:b/>
-          <w:bCs/>
-          <w:sz w:val="28"/>
-          <w:szCs w:val="28"/>
-          <w:lang w:val="en-GB" w:eastAsia="en-IN"/>
-        </w:rPr>
-      </w:pPr>
-    </w:p>
-    <w:p>
-      <w:pPr>
-        <w:spacing w:after="0" w:line="240" w:lineRule="auto"/>
-        <w:jc w:val="center"/>
-        <w:rPr>
-          <w:rFonts w:ascii="Cambria" w:eastAsia="Times New Roman" w:hAnsi="Cambria" w:cs="Times New Roman"/>
-          <w:b/>
-          <w:bCs/>
-          <w:sz w:val="28"/>
-          <w:szCs w:val="28"/>
-          <w:lang w:val="en-GB" w:eastAsia="en-IN"/>
-        </w:rPr>
-      </w:pPr>
-    </w:p>
-    <w:p>
-      <w:pPr>
-        <w:spacing w:after="0" w:line="240" w:lineRule="auto"/>
-        <w:jc w:val="center"/>
-        <w:rPr>
-          <w:rFonts w:ascii="Cambria" w:eastAsia="Times New Roman" w:hAnsi="Cambria" w:cs="Times New Roman"/>
-          <w:b/>
-          <w:bCs/>
-          <w:sz w:val="28"/>
-          <w:szCs w:val="28"/>
-          <w:lang w:val="en-GB" w:eastAsia="en-IN"/>
-        </w:rPr>
-      </w:pPr>
-    </w:p>
-    <w:p>
-      <w:pPr>
-        <w:spacing w:after="0" w:line="240" w:lineRule="auto"/>
-        <w:jc w:val="center"/>
-        <w:rPr>
-          <w:rFonts w:ascii="Cambria" w:eastAsia="Times New Roman" w:hAnsi="Cambria" w:cs="Times New Roman"/>
-          <w:b/>
-          <w:bCs/>
-          <w:sz w:val="28"/>
-          <w:szCs w:val="28"/>
-          <w:lang w:val="en-GB" w:eastAsia="en-IN"/>
-        </w:rPr>
-      </w:pPr>
-    </w:p>
-    <w:p>
-      <w:pPr>
-        <w:spacing w:after="0" w:line="240" w:lineRule="auto"/>
-        <w:jc w:val="center"/>
-        <w:rPr>
-          <w:rFonts w:ascii="Cambria" w:eastAsia="Times New Roman" w:hAnsi="Cambria" w:cs="Times New Roman"/>
-          <w:b/>
-          <w:bCs/>
-          <w:sz w:val="28"/>
-          <w:szCs w:val="28"/>
-          <w:lang w:val="en-GB" w:eastAsia="en-IN"/>
-        </w:rPr>
-      </w:pPr>
-    </w:p>
-    <w:p>
-      <w:pPr>
-        <w:spacing w:after="0" w:line="240" w:lineRule="auto"/>
-        <w:jc w:val="center"/>
-        <w:rPr>
-          <w:rFonts w:ascii="Cambria" w:eastAsia="Times New Roman" w:hAnsi="Cambria" w:cs="Times New Roman"/>
-          <w:b/>
-          <w:bCs/>
-          <w:sz w:val="28"/>
-          <w:szCs w:val="28"/>
-          <w:lang w:val="en-GB" w:eastAsia="en-IN"/>
-        </w:rPr>
-      </w:pPr>
-    </w:p>
-    <w:p>
-      <w:pPr>
-        <w:spacing w:after="0" w:line="240" w:lineRule="auto"/>
-        <w:jc w:val="center"/>
-        <w:rPr>
-          <w:rFonts w:ascii="Cambria" w:eastAsia="Times New Roman" w:hAnsi="Cambria" w:cs="Times New Roman"/>
-          <w:b/>
-          <w:bCs/>
-          <w:sz w:val="28"/>
-          <w:szCs w:val="28"/>
-          <w:lang w:val="en-GB" w:eastAsia="en-IN"/>
-        </w:rPr>
-      </w:pPr>
-    </w:p>
-    <w:p>
-      <w:pPr>
-        <w:spacing w:after="0" w:line="240" w:lineRule="auto"/>
-        <w:jc w:val="center"/>
-        <w:rPr>
-          <w:rFonts w:ascii="Cambria" w:eastAsia="Times New Roman" w:hAnsi="Cambria" w:cs="Times New Roman"/>
-          <w:b/>
-          <w:bCs/>
-          <w:sz w:val="28"/>
-          <w:szCs w:val="28"/>
-          <w:lang w:val="en-GB" w:eastAsia="en-IN"/>
-        </w:rPr>
-      </w:pPr>
-    </w:p>
-    <w:p>
-      <w:pPr>
-        <w:spacing w:after="0" w:line="240" w:lineRule="auto"/>
-        <w:jc w:val="center"/>
-        <w:rPr>
-          <w:rFonts w:ascii="Cambria" w:eastAsia="Times New Roman" w:hAnsi="Cambria" w:cs="Times New Roman"/>
-          <w:b/>
-          <w:bCs/>
-          <w:sz w:val="28"/>
-          <w:szCs w:val="28"/>
-          <w:lang w:val="en-GB" w:eastAsia="en-IN"/>
-        </w:rPr>
-      </w:pPr>
-    </w:p>
-    <w:p>
-      <w:pPr>
-        <w:spacing w:after="0" w:line="240" w:lineRule="auto"/>
-        <w:jc w:val="center"/>
-        <w:rPr>
-          <w:rFonts w:ascii="Cambria" w:eastAsia="Times New Roman" w:hAnsi="Cambria" w:cs="Times New Roman"/>
-          <w:b/>
-          <w:bCs/>
-          <w:sz w:val="28"/>
-          <w:szCs w:val="28"/>
-          <w:lang w:val="en-GB" w:eastAsia="en-IN"/>
-        </w:rPr>
-      </w:pPr>
-    </w:p>
-    <w:p>
-      <w:pPr>
-        <w:spacing w:after="0" w:line="240" w:lineRule="auto"/>
-        <w:jc w:val="center"/>
-        <w:rPr>
-          <w:rFonts w:ascii="Cambria" w:eastAsia="Times New Roman" w:hAnsi="Cambria" w:cs="Times New Roman"/>
-          <w:b/>
-          <w:bCs/>
-          <w:sz w:val="28"/>
-          <w:szCs w:val="28"/>
-          <w:lang w:val="en-GB" w:eastAsia="en-IN"/>
-        </w:rPr>
-      </w:pPr>
-    </w:p>
-    <w:p>
-      <w:pPr>
-        <w:spacing w:after="0" w:line="240" w:lineRule="auto"/>
-        <w:jc w:val="center"/>
-        <w:rPr>
-          <w:rFonts w:ascii="Cambria" w:eastAsia="Times New Roman" w:hAnsi="Cambria" w:cs="Times New Roman"/>
-          <w:b/>
-          <w:bCs/>
-          <w:sz w:val="28"/>
-          <w:szCs w:val="28"/>
-          <w:lang w:val="en-GB" w:eastAsia="en-IN"/>
-        </w:rPr>
-      </w:pPr>
-    </w:p>
-    <w:p>
-      <w:pPr>
-        <w:spacing w:after="0" w:line="240" w:lineRule="auto"/>
-        <w:jc w:val="center"/>
-        <w:rPr>
-          <w:rFonts w:ascii="Cambria" w:eastAsia="Times New Roman" w:hAnsi="Cambria" w:cs="Times New Roman"/>
-          <w:b/>
-          <w:bCs/>
-          <w:sz w:val="28"/>
-          <w:szCs w:val="28"/>
-          <w:lang w:val="en-GB" w:eastAsia="en-IN"/>
-        </w:rPr>
-      </w:pPr>
-    </w:p>
-    <w:p>
-      <w:pPr>
-        <w:spacing w:after="0" w:line="240" w:lineRule="auto"/>
-        <w:jc w:val="center"/>
-        <w:rPr>
-          <w:rFonts w:ascii="Cambria" w:eastAsia="Times New Roman" w:hAnsi="Cambria" w:cs="Times New Roman"/>
-          <w:b/>
-          <w:bCs/>
-          <w:sz w:val="28"/>
-          <w:szCs w:val="28"/>
-          <w:lang w:val="en-GB" w:eastAsia="en-IN"/>
-        </w:rPr>
-      </w:pPr>
-    </w:p>
-    <w:p>
-      <w:pPr>
-        <w:spacing w:after="0" w:line="240" w:lineRule="auto"/>
         <w:rPr>
           <w:rFonts w:ascii="Cambria" w:eastAsia="Times New Roman" w:hAnsi="Cambria" w:cs="Times New Roman"/>
           <w:b/>
@@ -2007,10 +2024,10 @@
         </w:rPr>
         <w:lastRenderedPageBreak/>
         <w:drawing>
-          <wp:inline distT="0" distB="0" distL="0" distR="0" wp14:anchorId="33962756" wp14:editId="3B832168">
-            <wp:extent cx="4972050" cy="1310107"/>
-            <wp:effectExtent l="0" t="0" r="0" b="4445"/>
-            <wp:docPr id="14" name="Picture 14"/>
+          <wp:inline distT="0" distB="0" distL="0" distR="0" wp14:anchorId="2A7F1030" wp14:editId="441FD79E">
+            <wp:extent cx="5359941" cy="1939290"/>
+            <wp:effectExtent l="0" t="0" r="0" b="3810"/>
+            <wp:docPr id="12" name="Picture 12"/>
             <wp:cNvGraphicFramePr>
               <a:graphicFrameLocks xmlns:a="http://schemas.openxmlformats.org/drawingml/2006/main" noChangeAspect="1"/>
             </wp:cNvGraphicFramePr>
@@ -2030,7 +2047,7 @@
                   <pic:spPr>
                     <a:xfrm>
                       <a:off x="0" y="0"/>
-                      <a:ext cx="5052726" cy="1331365"/>
+                      <a:ext cx="5395390" cy="1952116"/>
                     </a:xfrm>
                     <a:prstGeom prst="rect">
                       <a:avLst/>
@@ -2046,6 +2063,43 @@
     <w:p>
       <w:pPr>
         <w:spacing w:after="0" w:line="240" w:lineRule="auto"/>
+        <w:rPr>
+          <w:rFonts w:ascii="Cambria" w:eastAsia="Times New Roman" w:hAnsi="Cambria" w:cs="Times New Roman"/>
+          <w:b/>
+          <w:bCs/>
+          <w:sz w:val="28"/>
+          <w:szCs w:val="28"/>
+          <w:lang w:val="en-GB" w:eastAsia="en-IN"/>
+        </w:rPr>
+      </w:pPr>
+      <w:r>
+        <w:rPr>
+          <w:rFonts w:ascii="Cambria" w:eastAsia="Times New Roman" w:hAnsi="Cambria" w:cs="Times New Roman"/>
+          <w:b/>
+          <w:bCs/>
+          <w:sz w:val="28"/>
+          <w:szCs w:val="28"/>
+          <w:lang w:val="en-GB" w:eastAsia="en-IN"/>
+        </w:rPr>
+        <w:t xml:space="preserve">CODE </w:t>
+      </w:r>
+    </w:p>
+    <w:p>
+      <w:pPr>
+        <w:spacing w:after="0" w:line="240" w:lineRule="auto"/>
+        <w:rPr>
+          <w:rFonts w:ascii="Cambria" w:eastAsia="Times New Roman" w:hAnsi="Cambria" w:cs="Times New Roman"/>
+          <w:b/>
+          <w:bCs/>
+          <w:sz w:val="28"/>
+          <w:szCs w:val="28"/>
+          <w:lang w:val="en-GB" w:eastAsia="en-IN"/>
+        </w:rPr>
+      </w:pPr>
+    </w:p>
+    <w:p>
+      <w:pPr>
+        <w:spacing w:after="0" w:line="240" w:lineRule="auto"/>
         <w:jc w:val="center"/>
         <w:rPr>
           <w:rFonts w:ascii="Cambria" w:eastAsia="Times New Roman" w:hAnsi="Cambria" w:cs="Times New Roman"/>
@@ -2067,10 +2121,10 @@
           <w:lang w:val="en-GB" w:eastAsia="en-IN"/>
         </w:rPr>
         <w:drawing>
-          <wp:inline distT="0" distB="0" distL="0" distR="0" wp14:anchorId="3FF850D7" wp14:editId="226D8245">
-            <wp:extent cx="5731510" cy="7282180"/>
-            <wp:effectExtent l="0" t="0" r="2540" b="0"/>
-            <wp:docPr id="17" name="Picture 17"/>
+          <wp:inline distT="0" distB="0" distL="0" distR="0" wp14:anchorId="3DAB00C6" wp14:editId="06B1292A">
+            <wp:extent cx="5545116" cy="6489463"/>
+            <wp:effectExtent l="0" t="0" r="0" b="6985"/>
+            <wp:docPr id="13" name="Picture 13"/>
             <wp:cNvGraphicFramePr>
               <a:graphicFrameLocks xmlns:a="http://schemas.openxmlformats.org/drawingml/2006/main" noChangeAspect="1"/>
             </wp:cNvGraphicFramePr>
@@ -2081,20 +2135,27 @@
                     <pic:cNvPr id="1" name=""/>
                     <pic:cNvPicPr/>
                   </pic:nvPicPr>
-                  <pic:blipFill>
+                  <pic:blipFill rotWithShape="1">
                     <a:blip r:embed="rId23"/>
-                    <a:stretch>
-                      <a:fillRect/>
-                    </a:stretch>
+                    <a:srcRect r="12554"/>
+                    <a:stretch/>
                   </pic:blipFill>
-                  <pic:spPr>
+                  <pic:spPr bwMode="auto">
                     <a:xfrm>
                       <a:off x="0" y="0"/>
-                      <a:ext cx="5731510" cy="7282180"/>
+                      <a:ext cx="5564329" cy="6511948"/>
                     </a:xfrm>
                     <a:prstGeom prst="rect">
                       <a:avLst/>
                     </a:prstGeom>
+                    <a:ln>
+                      <a:noFill/>
+                    </a:ln>
+                    <a:extLst>
+                      <a:ext uri="{53640926-AAD7-44D8-BBD7-CCE9431645EC}">
+                        <a14:shadowObscured xmlns:a14="http://schemas.microsoft.com/office/drawing/2010/main"/>
+                      </a:ext>
+                    </a:extLst>
                   </pic:spPr>
                 </pic:pic>
               </a:graphicData>
@@ -2106,6 +2167,44 @@
     <w:p>
       <w:pPr>
         <w:spacing w:after="0" w:line="240" w:lineRule="auto"/>
+        <w:rPr>
+          <w:rFonts w:ascii="Cambria" w:eastAsia="Times New Roman" w:hAnsi="Cambria" w:cs="Times New Roman"/>
+          <w:b/>
+          <w:bCs/>
+          <w:sz w:val="28"/>
+          <w:szCs w:val="28"/>
+          <w:lang w:val="en-GB" w:eastAsia="en-IN"/>
+        </w:rPr>
+      </w:pPr>
+      <w:r>
+        <w:rPr>
+          <w:rFonts w:ascii="Cambria" w:eastAsia="Times New Roman" w:hAnsi="Cambria" w:cs="Times New Roman"/>
+          <w:b/>
+          <w:bCs/>
+          <w:sz w:val="28"/>
+          <w:szCs w:val="28"/>
+          <w:lang w:val="en-GB" w:eastAsia="en-IN"/>
+        </w:rPr>
+        <w:lastRenderedPageBreak/>
+        <w:t>OUTPUT</w:t>
+      </w:r>
+    </w:p>
+    <w:p>
+      <w:pPr>
+        <w:spacing w:after="0" w:line="240" w:lineRule="auto"/>
+        <w:rPr>
+          <w:rFonts w:ascii="Cambria" w:eastAsia="Times New Roman" w:hAnsi="Cambria" w:cs="Times New Roman"/>
+          <w:b/>
+          <w:bCs/>
+          <w:sz w:val="28"/>
+          <w:szCs w:val="28"/>
+          <w:lang w:val="en-GB" w:eastAsia="en-IN"/>
+        </w:rPr>
+      </w:pPr>
+    </w:p>
+    <w:p>
+      <w:pPr>
+        <w:spacing w:after="0" w:line="240" w:lineRule="auto"/>
         <w:jc w:val="center"/>
         <w:rPr>
           <w:rFonts w:ascii="Cambria" w:eastAsia="Times New Roman" w:hAnsi="Cambria" w:cs="Times New Roman"/>
@@ -2121,16 +2220,16 @@
           <w:rFonts w:ascii="Cambria" w:eastAsia="Times New Roman" w:hAnsi="Cambria" w:cs="Times New Roman"/>
           <w:b/>
           <w:bCs/>
-          <w:sz w:val="28"/>
-          <w:szCs w:val="28"/>
-          <w:lang w:val="en-GB" w:eastAsia="en-IN"/>
-        </w:rPr>
-        <w:lastRenderedPageBreak/>
+          <w:noProof/>
+          <w:sz w:val="28"/>
+          <w:szCs w:val="28"/>
+          <w:lang w:val="en-GB" w:eastAsia="en-IN"/>
+        </w:rPr>
         <w:drawing>
-          <wp:inline distT="0" distB="0" distL="0" distR="0" wp14:anchorId="4F5BEC33" wp14:editId="2D4D874F">
-            <wp:extent cx="5731510" cy="3194685"/>
-            <wp:effectExtent l="0" t="0" r="2540" b="5715"/>
-            <wp:docPr id="16" name="Picture 16"/>
+          <wp:inline distT="0" distB="0" distL="0" distR="0" wp14:anchorId="6926632F" wp14:editId="1C43707B">
+            <wp:extent cx="5731510" cy="1953895"/>
+            <wp:effectExtent l="0" t="0" r="2540" b="8255"/>
+            <wp:docPr id="15" name="Picture 15"/>
             <wp:cNvGraphicFramePr>
               <a:graphicFrameLocks xmlns:a="http://schemas.openxmlformats.org/drawingml/2006/main" noChangeAspect="1"/>
             </wp:cNvGraphicFramePr>
@@ -2150,6 +2249,630 @@
                   <pic:spPr>
                     <a:xfrm>
                       <a:off x="0" y="0"/>
+                      <a:ext cx="5731510" cy="1953895"/>
+                    </a:xfrm>
+                    <a:prstGeom prst="rect">
+                      <a:avLst/>
+                    </a:prstGeom>
+                  </pic:spPr>
+                </pic:pic>
+              </a:graphicData>
+            </a:graphic>
+          </wp:inline>
+        </w:drawing>
+      </w:r>
+    </w:p>
+    <w:p>
+      <w:pPr>
+        <w:spacing w:after="0" w:line="240" w:lineRule="auto"/>
+        <w:jc w:val="center"/>
+        <w:rPr>
+          <w:rFonts w:ascii="Cambria" w:eastAsia="Times New Roman" w:hAnsi="Cambria" w:cs="Times New Roman"/>
+          <w:b/>
+          <w:bCs/>
+          <w:sz w:val="28"/>
+          <w:szCs w:val="28"/>
+          <w:lang w:val="en-GB" w:eastAsia="en-IN"/>
+        </w:rPr>
+      </w:pPr>
+    </w:p>
+    <w:p>
+      <w:pPr>
+        <w:spacing w:after="0" w:line="240" w:lineRule="auto"/>
+        <w:jc w:val="center"/>
+        <w:rPr>
+          <w:rFonts w:ascii="Cambria" w:eastAsia="Times New Roman" w:hAnsi="Cambria" w:cs="Times New Roman"/>
+          <w:b/>
+          <w:bCs/>
+          <w:sz w:val="28"/>
+          <w:szCs w:val="28"/>
+          <w:lang w:val="en-GB" w:eastAsia="en-IN"/>
+        </w:rPr>
+      </w:pPr>
+    </w:p>
+    <w:p>
+      <w:pPr>
+        <w:spacing w:after="0" w:line="240" w:lineRule="auto"/>
+        <w:jc w:val="center"/>
+        <w:rPr>
+          <w:rFonts w:ascii="Cambria" w:eastAsia="Times New Roman" w:hAnsi="Cambria" w:cs="Times New Roman"/>
+          <w:b/>
+          <w:bCs/>
+          <w:sz w:val="28"/>
+          <w:szCs w:val="28"/>
+          <w:lang w:val="en-GB" w:eastAsia="en-IN"/>
+        </w:rPr>
+      </w:pPr>
+    </w:p>
+    <w:p>
+      <w:pPr>
+        <w:spacing w:after="0" w:line="240" w:lineRule="auto"/>
+        <w:jc w:val="center"/>
+        <w:rPr>
+          <w:rFonts w:ascii="Cambria" w:eastAsia="Times New Roman" w:hAnsi="Cambria" w:cs="Times New Roman"/>
+          <w:b/>
+          <w:bCs/>
+          <w:sz w:val="28"/>
+          <w:szCs w:val="28"/>
+          <w:lang w:val="en-GB" w:eastAsia="en-IN"/>
+        </w:rPr>
+      </w:pPr>
+    </w:p>
+    <w:p>
+      <w:pPr>
+        <w:spacing w:after="0" w:line="240" w:lineRule="auto"/>
+        <w:jc w:val="center"/>
+        <w:rPr>
+          <w:rFonts w:ascii="Cambria" w:eastAsia="Times New Roman" w:hAnsi="Cambria" w:cs="Times New Roman"/>
+          <w:b/>
+          <w:bCs/>
+          <w:sz w:val="28"/>
+          <w:szCs w:val="28"/>
+          <w:lang w:val="en-GB" w:eastAsia="en-IN"/>
+        </w:rPr>
+      </w:pPr>
+    </w:p>
+    <w:p>
+      <w:pPr>
+        <w:spacing w:after="0" w:line="240" w:lineRule="auto"/>
+        <w:jc w:val="center"/>
+        <w:rPr>
+          <w:rFonts w:ascii="Cambria" w:eastAsia="Times New Roman" w:hAnsi="Cambria" w:cs="Times New Roman"/>
+          <w:b/>
+          <w:bCs/>
+          <w:sz w:val="28"/>
+          <w:szCs w:val="28"/>
+          <w:lang w:val="en-GB" w:eastAsia="en-IN"/>
+        </w:rPr>
+      </w:pPr>
+    </w:p>
+    <w:p>
+      <w:pPr>
+        <w:spacing w:after="0" w:line="240" w:lineRule="auto"/>
+        <w:jc w:val="center"/>
+        <w:rPr>
+          <w:rFonts w:ascii="Cambria" w:eastAsia="Times New Roman" w:hAnsi="Cambria" w:cs="Times New Roman"/>
+          <w:b/>
+          <w:bCs/>
+          <w:sz w:val="28"/>
+          <w:szCs w:val="28"/>
+          <w:lang w:val="en-GB" w:eastAsia="en-IN"/>
+        </w:rPr>
+      </w:pPr>
+    </w:p>
+    <w:p>
+      <w:pPr>
+        <w:spacing w:after="0" w:line="240" w:lineRule="auto"/>
+        <w:jc w:val="center"/>
+        <w:rPr>
+          <w:rFonts w:ascii="Cambria" w:eastAsia="Times New Roman" w:hAnsi="Cambria" w:cs="Times New Roman"/>
+          <w:b/>
+          <w:bCs/>
+          <w:sz w:val="28"/>
+          <w:szCs w:val="28"/>
+          <w:lang w:val="en-GB" w:eastAsia="en-IN"/>
+        </w:rPr>
+      </w:pPr>
+    </w:p>
+    <w:p>
+      <w:pPr>
+        <w:spacing w:after="0" w:line="240" w:lineRule="auto"/>
+        <w:jc w:val="center"/>
+        <w:rPr>
+          <w:rFonts w:ascii="Cambria" w:eastAsia="Times New Roman" w:hAnsi="Cambria" w:cs="Times New Roman"/>
+          <w:b/>
+          <w:bCs/>
+          <w:sz w:val="28"/>
+          <w:szCs w:val="28"/>
+          <w:lang w:val="en-GB" w:eastAsia="en-IN"/>
+        </w:rPr>
+      </w:pPr>
+    </w:p>
+    <w:p>
+      <w:pPr>
+        <w:spacing w:after="0" w:line="240" w:lineRule="auto"/>
+        <w:jc w:val="center"/>
+        <w:rPr>
+          <w:rFonts w:ascii="Cambria" w:eastAsia="Times New Roman" w:hAnsi="Cambria" w:cs="Times New Roman"/>
+          <w:b/>
+          <w:bCs/>
+          <w:sz w:val="28"/>
+          <w:szCs w:val="28"/>
+          <w:lang w:val="en-GB" w:eastAsia="en-IN"/>
+        </w:rPr>
+      </w:pPr>
+    </w:p>
+    <w:p>
+      <w:pPr>
+        <w:spacing w:after="0" w:line="240" w:lineRule="auto"/>
+        <w:jc w:val="center"/>
+        <w:rPr>
+          <w:rFonts w:ascii="Cambria" w:eastAsia="Times New Roman" w:hAnsi="Cambria" w:cs="Times New Roman"/>
+          <w:b/>
+          <w:bCs/>
+          <w:sz w:val="28"/>
+          <w:szCs w:val="28"/>
+          <w:lang w:val="en-GB" w:eastAsia="en-IN"/>
+        </w:rPr>
+      </w:pPr>
+    </w:p>
+    <w:p>
+      <w:pPr>
+        <w:spacing w:after="0" w:line="240" w:lineRule="auto"/>
+        <w:jc w:val="center"/>
+        <w:rPr>
+          <w:rFonts w:ascii="Cambria" w:eastAsia="Times New Roman" w:hAnsi="Cambria" w:cs="Times New Roman"/>
+          <w:b/>
+          <w:bCs/>
+          <w:sz w:val="28"/>
+          <w:szCs w:val="28"/>
+          <w:lang w:val="en-GB" w:eastAsia="en-IN"/>
+        </w:rPr>
+      </w:pPr>
+    </w:p>
+    <w:p>
+      <w:pPr>
+        <w:spacing w:after="0" w:line="240" w:lineRule="auto"/>
+        <w:jc w:val="center"/>
+        <w:rPr>
+          <w:rFonts w:ascii="Cambria" w:eastAsia="Times New Roman" w:hAnsi="Cambria" w:cs="Times New Roman"/>
+          <w:b/>
+          <w:bCs/>
+          <w:sz w:val="28"/>
+          <w:szCs w:val="28"/>
+          <w:lang w:val="en-GB" w:eastAsia="en-IN"/>
+        </w:rPr>
+      </w:pPr>
+    </w:p>
+    <w:p>
+      <w:pPr>
+        <w:spacing w:after="0" w:line="240" w:lineRule="auto"/>
+        <w:jc w:val="center"/>
+        <w:rPr>
+          <w:rFonts w:ascii="Cambria" w:eastAsia="Times New Roman" w:hAnsi="Cambria" w:cs="Times New Roman"/>
+          <w:b/>
+          <w:bCs/>
+          <w:sz w:val="28"/>
+          <w:szCs w:val="28"/>
+          <w:lang w:val="en-GB" w:eastAsia="en-IN"/>
+        </w:rPr>
+      </w:pPr>
+    </w:p>
+    <w:p>
+      <w:pPr>
+        <w:spacing w:after="0" w:line="240" w:lineRule="auto"/>
+        <w:jc w:val="center"/>
+        <w:rPr>
+          <w:rFonts w:ascii="Cambria" w:eastAsia="Times New Roman" w:hAnsi="Cambria" w:cs="Times New Roman"/>
+          <w:b/>
+          <w:bCs/>
+          <w:sz w:val="28"/>
+          <w:szCs w:val="28"/>
+          <w:lang w:val="en-GB" w:eastAsia="en-IN"/>
+        </w:rPr>
+      </w:pPr>
+    </w:p>
+    <w:p>
+      <w:pPr>
+        <w:spacing w:after="0" w:line="240" w:lineRule="auto"/>
+        <w:jc w:val="center"/>
+        <w:rPr>
+          <w:rFonts w:ascii="Cambria" w:eastAsia="Times New Roman" w:hAnsi="Cambria" w:cs="Times New Roman"/>
+          <w:b/>
+          <w:bCs/>
+          <w:sz w:val="28"/>
+          <w:szCs w:val="28"/>
+          <w:lang w:val="en-GB" w:eastAsia="en-IN"/>
+        </w:rPr>
+      </w:pPr>
+    </w:p>
+    <w:p>
+      <w:pPr>
+        <w:spacing w:after="0" w:line="240" w:lineRule="auto"/>
+        <w:jc w:val="center"/>
+        <w:rPr>
+          <w:rFonts w:ascii="Cambria" w:eastAsia="Times New Roman" w:hAnsi="Cambria" w:cs="Times New Roman"/>
+          <w:b/>
+          <w:bCs/>
+          <w:sz w:val="28"/>
+          <w:szCs w:val="28"/>
+          <w:lang w:val="en-GB" w:eastAsia="en-IN"/>
+        </w:rPr>
+      </w:pPr>
+    </w:p>
+    <w:p>
+      <w:pPr>
+        <w:spacing w:after="0" w:line="240" w:lineRule="auto"/>
+        <w:jc w:val="center"/>
+        <w:rPr>
+          <w:rFonts w:ascii="Cambria" w:eastAsia="Times New Roman" w:hAnsi="Cambria" w:cs="Times New Roman"/>
+          <w:b/>
+          <w:bCs/>
+          <w:sz w:val="28"/>
+          <w:szCs w:val="28"/>
+          <w:lang w:val="en-GB" w:eastAsia="en-IN"/>
+        </w:rPr>
+      </w:pPr>
+    </w:p>
+    <w:p>
+      <w:pPr>
+        <w:spacing w:after="0" w:line="240" w:lineRule="auto"/>
+        <w:jc w:val="center"/>
+        <w:rPr>
+          <w:rFonts w:ascii="Cambria" w:eastAsia="Times New Roman" w:hAnsi="Cambria" w:cs="Times New Roman"/>
+          <w:b/>
+          <w:bCs/>
+          <w:sz w:val="28"/>
+          <w:szCs w:val="28"/>
+          <w:lang w:val="en-GB" w:eastAsia="en-IN"/>
+        </w:rPr>
+      </w:pPr>
+    </w:p>
+    <w:p>
+      <w:pPr>
+        <w:spacing w:after="0" w:line="240" w:lineRule="auto"/>
+        <w:jc w:val="center"/>
+        <w:rPr>
+          <w:rFonts w:ascii="Cambria" w:eastAsia="Times New Roman" w:hAnsi="Cambria" w:cs="Times New Roman"/>
+          <w:b/>
+          <w:bCs/>
+          <w:sz w:val="28"/>
+          <w:szCs w:val="28"/>
+          <w:lang w:val="en-GB" w:eastAsia="en-IN"/>
+        </w:rPr>
+      </w:pPr>
+    </w:p>
+    <w:p>
+      <w:pPr>
+        <w:spacing w:after="0" w:line="240" w:lineRule="auto"/>
+        <w:jc w:val="center"/>
+        <w:rPr>
+          <w:rFonts w:ascii="Cambria" w:eastAsia="Times New Roman" w:hAnsi="Cambria" w:cs="Times New Roman"/>
+          <w:b/>
+          <w:bCs/>
+          <w:sz w:val="28"/>
+          <w:szCs w:val="28"/>
+          <w:lang w:val="en-GB" w:eastAsia="en-IN"/>
+        </w:rPr>
+      </w:pPr>
+    </w:p>
+    <w:p>
+      <w:pPr>
+        <w:spacing w:after="0" w:line="240" w:lineRule="auto"/>
+        <w:jc w:val="center"/>
+        <w:rPr>
+          <w:rFonts w:ascii="Cambria" w:eastAsia="Times New Roman" w:hAnsi="Cambria" w:cs="Times New Roman"/>
+          <w:b/>
+          <w:bCs/>
+          <w:sz w:val="28"/>
+          <w:szCs w:val="28"/>
+          <w:lang w:val="en-GB" w:eastAsia="en-IN"/>
+        </w:rPr>
+      </w:pPr>
+    </w:p>
+    <w:p>
+      <w:pPr>
+        <w:spacing w:after="0" w:line="240" w:lineRule="auto"/>
+        <w:jc w:val="center"/>
+        <w:rPr>
+          <w:rFonts w:ascii="Cambria" w:eastAsia="Times New Roman" w:hAnsi="Cambria" w:cs="Times New Roman"/>
+          <w:b/>
+          <w:bCs/>
+          <w:sz w:val="28"/>
+          <w:szCs w:val="28"/>
+          <w:lang w:val="en-GB" w:eastAsia="en-IN"/>
+        </w:rPr>
+      </w:pPr>
+    </w:p>
+    <w:p>
+      <w:pPr>
+        <w:spacing w:after="0" w:line="240" w:lineRule="auto"/>
+        <w:jc w:val="center"/>
+        <w:rPr>
+          <w:rFonts w:ascii="Cambria" w:eastAsia="Times New Roman" w:hAnsi="Cambria" w:cs="Times New Roman"/>
+          <w:b/>
+          <w:bCs/>
+          <w:sz w:val="28"/>
+          <w:szCs w:val="28"/>
+          <w:lang w:val="en-GB" w:eastAsia="en-IN"/>
+        </w:rPr>
+      </w:pPr>
+    </w:p>
+    <w:p>
+      <w:pPr>
+        <w:spacing w:after="0" w:line="240" w:lineRule="auto"/>
+        <w:jc w:val="center"/>
+        <w:rPr>
+          <w:rFonts w:ascii="Cambria" w:eastAsia="Times New Roman" w:hAnsi="Cambria" w:cs="Times New Roman"/>
+          <w:b/>
+          <w:bCs/>
+          <w:sz w:val="28"/>
+          <w:szCs w:val="28"/>
+          <w:lang w:val="en-GB" w:eastAsia="en-IN"/>
+        </w:rPr>
+      </w:pPr>
+    </w:p>
+    <w:p>
+      <w:pPr>
+        <w:spacing w:after="0" w:line="240" w:lineRule="auto"/>
+        <w:jc w:val="center"/>
+        <w:rPr>
+          <w:rFonts w:ascii="Cambria" w:eastAsia="Times New Roman" w:hAnsi="Cambria" w:cs="Times New Roman"/>
+          <w:b/>
+          <w:bCs/>
+          <w:sz w:val="28"/>
+          <w:szCs w:val="28"/>
+          <w:lang w:val="en-GB" w:eastAsia="en-IN"/>
+        </w:rPr>
+      </w:pPr>
+    </w:p>
+    <w:p>
+      <w:pPr>
+        <w:spacing w:after="0" w:line="240" w:lineRule="auto"/>
+        <w:jc w:val="center"/>
+        <w:rPr>
+          <w:rFonts w:ascii="Cambria" w:eastAsia="Times New Roman" w:hAnsi="Cambria" w:cs="Times New Roman"/>
+          <w:b/>
+          <w:bCs/>
+          <w:sz w:val="28"/>
+          <w:szCs w:val="28"/>
+          <w:lang w:val="en-GB" w:eastAsia="en-IN"/>
+        </w:rPr>
+      </w:pPr>
+    </w:p>
+    <w:p>
+      <w:pPr>
+        <w:spacing w:after="0" w:line="240" w:lineRule="auto"/>
+        <w:jc w:val="center"/>
+        <w:rPr>
+          <w:rFonts w:ascii="Cambria" w:eastAsia="Times New Roman" w:hAnsi="Cambria" w:cs="Times New Roman"/>
+          <w:b/>
+          <w:bCs/>
+          <w:sz w:val="28"/>
+          <w:szCs w:val="28"/>
+          <w:lang w:val="en-GB" w:eastAsia="en-IN"/>
+        </w:rPr>
+      </w:pPr>
+    </w:p>
+    <w:p>
+      <w:pPr>
+        <w:spacing w:after="0" w:line="240" w:lineRule="auto"/>
+        <w:rPr>
+          <w:rFonts w:ascii="Cambria" w:eastAsia="Times New Roman" w:hAnsi="Cambria" w:cs="Times New Roman"/>
+          <w:b/>
+          <w:bCs/>
+          <w:sz w:val="28"/>
+          <w:szCs w:val="28"/>
+          <w:lang w:val="en-GB" w:eastAsia="en-IN"/>
+        </w:rPr>
+      </w:pPr>
+      <w:r>
+        <w:rPr>
+          <w:rFonts w:ascii="Cambria" w:eastAsia="Times New Roman" w:hAnsi="Cambria" w:cs="Times New Roman"/>
+          <w:b/>
+          <w:bCs/>
+          <w:noProof/>
+          <w:sz w:val="28"/>
+          <w:szCs w:val="28"/>
+          <w:lang w:val="en-GB" w:eastAsia="en-IN"/>
+        </w:rPr>
+        <w:lastRenderedPageBreak/>
+        <w:drawing>
+          <wp:inline distT="0" distB="0" distL="0" distR="0" wp14:anchorId="33962756" wp14:editId="3B832168">
+            <wp:extent cx="4972050" cy="1310107"/>
+            <wp:effectExtent l="0" t="0" r="0" b="4445"/>
+            <wp:docPr id="14" name="Picture 14"/>
+            <wp:cNvGraphicFramePr>
+              <a:graphicFrameLocks xmlns:a="http://schemas.openxmlformats.org/drawingml/2006/main" noChangeAspect="1"/>
+            </wp:cNvGraphicFramePr>
+            <a:graphic xmlns:a="http://schemas.openxmlformats.org/drawingml/2006/main">
+              <a:graphicData uri="http://schemas.openxmlformats.org/drawingml/2006/picture">
+                <pic:pic xmlns:pic="http://schemas.openxmlformats.org/drawingml/2006/picture">
+                  <pic:nvPicPr>
+                    <pic:cNvPr id="1" name=""/>
+                    <pic:cNvPicPr/>
+                  </pic:nvPicPr>
+                  <pic:blipFill>
+                    <a:blip r:embed="rId25"/>
+                    <a:stretch>
+                      <a:fillRect/>
+                    </a:stretch>
+                  </pic:blipFill>
+                  <pic:spPr>
+                    <a:xfrm>
+                      <a:off x="0" y="0"/>
+                      <a:ext cx="5052726" cy="1331365"/>
+                    </a:xfrm>
+                    <a:prstGeom prst="rect">
+                      <a:avLst/>
+                    </a:prstGeom>
+                  </pic:spPr>
+                </pic:pic>
+              </a:graphicData>
+            </a:graphic>
+          </wp:inline>
+        </w:drawing>
+      </w:r>
+    </w:p>
+    <w:p>
+      <w:pPr>
+        <w:spacing w:after="0" w:line="240" w:lineRule="auto"/>
+        <w:jc w:val="center"/>
+        <w:rPr>
+          <w:rFonts w:ascii="Cambria" w:eastAsia="Times New Roman" w:hAnsi="Cambria" w:cs="Times New Roman"/>
+          <w:b/>
+          <w:bCs/>
+          <w:sz w:val="28"/>
+          <w:szCs w:val="28"/>
+          <w:lang w:val="en-GB" w:eastAsia="en-IN"/>
+        </w:rPr>
+      </w:pPr>
+      <w:r>
+        <w:rPr>
+          <w:rFonts w:ascii="Cambria" w:eastAsia="Times New Roman" w:hAnsi="Cambria" w:cs="Times New Roman"/>
+          <w:b/>
+          <w:bCs/>
+          <w:noProof/>
+          <w:sz w:val="28"/>
+          <w:szCs w:val="28"/>
+          <w:lang w:val="en-GB" w:eastAsia="en-IN"/>
+        </w:rPr>
+        <w:drawing>
+          <wp:inline distT="0" distB="0" distL="0" distR="0" wp14:anchorId="3FF850D7" wp14:editId="226D8245">
+            <wp:extent cx="5731510" cy="7282180"/>
+            <wp:effectExtent l="0" t="0" r="2540" b="0"/>
+            <wp:docPr id="17" name="Picture 17"/>
+            <wp:cNvGraphicFramePr>
+              <a:graphicFrameLocks xmlns:a="http://schemas.openxmlformats.org/drawingml/2006/main" noChangeAspect="1"/>
+            </wp:cNvGraphicFramePr>
+            <a:graphic xmlns:a="http://schemas.openxmlformats.org/drawingml/2006/main">
+              <a:graphicData uri="http://schemas.openxmlformats.org/drawingml/2006/picture">
+                <pic:pic xmlns:pic="http://schemas.openxmlformats.org/drawingml/2006/picture">
+                  <pic:nvPicPr>
+                    <pic:cNvPr id="1" name=""/>
+                    <pic:cNvPicPr/>
+                  </pic:nvPicPr>
+                  <pic:blipFill>
+                    <a:blip r:embed="rId26"/>
+                    <a:stretch>
+                      <a:fillRect/>
+                    </a:stretch>
+                  </pic:blipFill>
+                  <pic:spPr>
+                    <a:xfrm>
+                      <a:off x="0" y="0"/>
+                      <a:ext cx="5731510" cy="7282180"/>
+                    </a:xfrm>
+                    <a:prstGeom prst="rect">
+                      <a:avLst/>
+                    </a:prstGeom>
+                  </pic:spPr>
+                </pic:pic>
+              </a:graphicData>
+            </a:graphic>
+          </wp:inline>
+        </w:drawing>
+      </w:r>
+    </w:p>
+    <w:p>
+      <w:pPr>
+        <w:spacing w:after="0" w:line="240" w:lineRule="auto"/>
+        <w:jc w:val="center"/>
+        <w:rPr>
+          <w:rFonts w:ascii="Cambria" w:eastAsia="Times New Roman" w:hAnsi="Cambria" w:cs="Times New Roman"/>
+          <w:b/>
+          <w:bCs/>
+          <w:sz w:val="28"/>
+          <w:szCs w:val="28"/>
+          <w:lang w:val="en-GB" w:eastAsia="en-IN"/>
+        </w:rPr>
+      </w:pPr>
+    </w:p>
+    <w:p>
+      <w:pPr>
+        <w:spacing w:after="0" w:line="240" w:lineRule="auto"/>
+        <w:rPr>
+          <w:rFonts w:ascii="Cambria" w:eastAsia="Times New Roman" w:hAnsi="Cambria" w:cs="Times New Roman"/>
+          <w:b/>
+          <w:bCs/>
+          <w:sz w:val="28"/>
+          <w:szCs w:val="28"/>
+          <w:lang w:val="en-GB" w:eastAsia="en-IN"/>
+        </w:rPr>
+      </w:pPr>
+      <w:r>
+        <w:rPr>
+          <w:rFonts w:ascii="Cambria" w:eastAsia="Times New Roman" w:hAnsi="Cambria" w:cs="Times New Roman"/>
+          <w:b/>
+          <w:bCs/>
+          <w:sz w:val="28"/>
+          <w:szCs w:val="28"/>
+          <w:lang w:val="en-GB" w:eastAsia="en-IN"/>
+        </w:rPr>
+        <w:lastRenderedPageBreak/>
+        <w:t>OUTPUT</w:t>
+      </w:r>
+    </w:p>
+    <w:p>
+      <w:pPr>
+        <w:spacing w:after="0" w:line="240" w:lineRule="auto"/>
+        <w:rPr>
+          <w:rFonts w:ascii="Cambria" w:eastAsia="Times New Roman" w:hAnsi="Cambria" w:cs="Times New Roman"/>
+          <w:b/>
+          <w:bCs/>
+          <w:sz w:val="28"/>
+          <w:szCs w:val="28"/>
+          <w:lang w:val="en-GB" w:eastAsia="en-IN"/>
+        </w:rPr>
+      </w:pPr>
+    </w:p>
+    <w:p>
+      <w:pPr>
+        <w:spacing w:after="0" w:line="240" w:lineRule="auto"/>
+        <w:jc w:val="center"/>
+        <w:rPr>
+          <w:rFonts w:ascii="Cambria" w:eastAsia="Times New Roman" w:hAnsi="Cambria" w:cs="Times New Roman"/>
+          <w:b/>
+          <w:bCs/>
+          <w:sz w:val="28"/>
+          <w:szCs w:val="28"/>
+          <w:lang w:val="en-GB" w:eastAsia="en-IN"/>
+        </w:rPr>
+      </w:pPr>
+      <w:r>
+        <w:rPr>
+          <w:rFonts w:ascii="Cambria" w:eastAsia="Times New Roman" w:hAnsi="Cambria" w:cs="Times New Roman"/>
+          <w:b/>
+          <w:bCs/>
+          <w:noProof/>
+          <w:sz w:val="28"/>
+          <w:szCs w:val="28"/>
+          <w:lang w:val="en-GB" w:eastAsia="en-IN"/>
+        </w:rPr>
+        <w:drawing>
+          <wp:inline distT="0" distB="0" distL="0" distR="0" wp14:anchorId="4F5BEC33" wp14:editId="2D4D874F">
+            <wp:extent cx="5731510" cy="3194685"/>
+            <wp:effectExtent l="0" t="0" r="2540" b="5715"/>
+            <wp:docPr id="16" name="Picture 16"/>
+            <wp:cNvGraphicFramePr>
+              <a:graphicFrameLocks xmlns:a="http://schemas.openxmlformats.org/drawingml/2006/main" noChangeAspect="1"/>
+            </wp:cNvGraphicFramePr>
+            <a:graphic xmlns:a="http://schemas.openxmlformats.org/drawingml/2006/main">
+              <a:graphicData uri="http://schemas.openxmlformats.org/drawingml/2006/picture">
+                <pic:pic xmlns:pic="http://schemas.openxmlformats.org/drawingml/2006/picture">
+                  <pic:nvPicPr>
+                    <pic:cNvPr id="1" name=""/>
+                    <pic:cNvPicPr/>
+                  </pic:nvPicPr>
+                  <pic:blipFill>
+                    <a:blip r:embed="rId27"/>
+                    <a:stretch>
+                      <a:fillRect/>
+                    </a:stretch>
+                  </pic:blipFill>
+                  <pic:spPr>
+                    <a:xfrm>
+                      <a:off x="0" y="0"/>
                       <a:ext cx="5731510" cy="3194685"/>
                     </a:xfrm>
                     <a:prstGeom prst="rect">
@@ -2181,6 +2904,7 @@
           <w:rFonts w:ascii="Cambria" w:eastAsia="Times New Roman" w:hAnsi="Cambria" w:cs="Times New Roman"/>
           <w:b/>
           <w:bCs/>
+          <w:noProof/>
           <w:sz w:val="28"/>
           <w:szCs w:val="28"/>
           <w:lang w:val="en-GB" w:eastAsia="en-IN"/>
@@ -2201,7 +2925,7 @@
                     <pic:cNvPicPr/>
                   </pic:nvPicPr>
                   <pic:blipFill>
-                    <a:blip r:embed="rId25"/>
+                    <a:blip r:embed="rId28"/>
                     <a:stretch>
                       <a:fillRect/>
                     </a:stretch>

</xml_diff>

<commit_message>
Made some sufficent changes
</commit_message>
<xml_diff>
--- a/IPS FILES/Insertion Sort/21BRS1713 E1-In-lab Practice Sheet 1.docx
+++ b/IPS FILES/Insertion Sort/21BRS1713 E1-In-lab Practice Sheet 1.docx
@@ -1480,18 +1480,18 @@
           <w:rFonts w:ascii="Cambria" w:eastAsia="Times New Roman" w:hAnsi="Cambria" w:cs="Times New Roman"/>
           <w:b/>
           <w:bCs/>
-          <w:sz w:val="28"/>
-          <w:szCs w:val="28"/>
-          <w:lang w:val="en-GB" w:eastAsia="en-IN"/>
-        </w:rPr>
-      </w:pPr>
-      <w:r>
-        <w:rPr>
-          <w:rFonts w:ascii="Cambria" w:eastAsia="Times New Roman" w:hAnsi="Cambria" w:cs="Times New Roman"/>
-          <w:b/>
-          <w:bCs/>
-          <w:sz w:val="28"/>
-          <w:szCs w:val="28"/>
+          <w:sz w:val="32"/>
+          <w:szCs w:val="32"/>
+          <w:lang w:val="en-GB" w:eastAsia="en-IN"/>
+        </w:rPr>
+      </w:pPr>
+      <w:r>
+        <w:rPr>
+          <w:rFonts w:ascii="Cambria" w:eastAsia="Times New Roman" w:hAnsi="Cambria" w:cs="Times New Roman"/>
+          <w:b/>
+          <w:bCs/>
+          <w:sz w:val="32"/>
+          <w:szCs w:val="32"/>
           <w:lang w:val="en-GB" w:eastAsia="en-IN"/>
         </w:rPr>
         <w:drawing>

</xml_diff>